<commit_message>
Report update a little bit
</commit_message>
<xml_diff>
--- a/report_attempt.docx
+++ b/report_attempt.docx
@@ -177,7 +177,7 @@
     <w:p>
       <w:pPr>
         <w:rPr>
-          <w:rFonts w:ascii="Palatino" w:hAnsi="Palatino" w:hint="eastAsia"/>
+          <w:rFonts w:ascii="Palatino" w:hAnsi="Palatino"/>
           <w:sz w:val="36"/>
           <w:szCs w:val="36"/>
         </w:rPr>
@@ -330,7 +330,7 @@
     <w:p>
       <w:pPr>
         <w:rPr>
-          <w:rFonts w:ascii="Palatino" w:hAnsi="Palatino" w:hint="eastAsia"/>
+          <w:rFonts w:ascii="Palatino" w:hAnsi="Palatino"/>
           <w:sz w:val="36"/>
           <w:szCs w:val="36"/>
         </w:rPr>
@@ -1084,7 +1084,25 @@
           <w:sz w:val="28"/>
           <w:szCs w:val="28"/>
         </w:rPr>
-        <w:t xml:space="preserve"> that be hosted on </w:t>
+        <w:t xml:space="preserve"> that </w:t>
+      </w:r>
+      <w:proofErr w:type="gramStart"/>
+      <w:r>
+        <w:rPr>
+          <w:rFonts w:ascii="Palatino" w:hAnsi="Palatino"/>
+          <w:sz w:val="28"/>
+          <w:szCs w:val="28"/>
+        </w:rPr>
+        <w:t>be</w:t>
+      </w:r>
+      <w:proofErr w:type="gramEnd"/>
+      <w:r>
+        <w:rPr>
+          <w:rFonts w:ascii="Palatino" w:hAnsi="Palatino"/>
+          <w:sz w:val="28"/>
+          <w:szCs w:val="28"/>
+        </w:rPr>
+        <w:t xml:space="preserve"> hosted on </w:t>
       </w:r>
       <w:r>
         <w:rPr>
@@ -2122,7 +2140,7 @@
     <w:p>
       <w:pPr>
         <w:rPr>
-          <w:rFonts w:ascii="Palatino" w:hAnsi="Palatino" w:hint="eastAsia"/>
+          <w:rFonts w:ascii="Palatino" w:hAnsi="Palatino"/>
           <w:b/>
           <w:sz w:val="32"/>
           <w:szCs w:val="32"/>
@@ -2142,8 +2160,6 @@
       <w:pPr>
         <w:rPr>
           <w:rFonts w:ascii="Palatino" w:hAnsi="Palatino" w:hint="eastAsia"/>
-          <w:sz w:val="40"/>
-          <w:szCs w:val="40"/>
         </w:rPr>
       </w:pPr>
       <w:r>
@@ -2194,6 +2210,161 @@
             </a:graphic>
           </wp:inline>
         </w:drawing>
+      </w:r>
+      <w:r>
+        <w:rPr>
+          <w:rFonts w:ascii="Palatino" w:hAnsi="Palatino" w:hint="eastAsia"/>
+          <w:sz w:val="40"/>
+          <w:szCs w:val="40"/>
+        </w:rPr>
+        <w:tab/>
+      </w:r>
+      <w:r>
+        <w:rPr>
+          <w:rFonts w:ascii="Palatino" w:hAnsi="Palatino" w:hint="eastAsia"/>
+          <w:sz w:val="40"/>
+          <w:szCs w:val="40"/>
+        </w:rPr>
+        <w:tab/>
+      </w:r>
+      <w:r>
+        <w:rPr>
+          <w:rFonts w:ascii="Palatino" w:hAnsi="Palatino" w:hint="eastAsia"/>
+          <w:sz w:val="40"/>
+          <w:szCs w:val="40"/>
+        </w:rPr>
+        <w:tab/>
+      </w:r>
+      <w:r>
+        <w:rPr>
+          <w:rFonts w:ascii="Palatino" w:hAnsi="Palatino" w:hint="eastAsia"/>
+          <w:sz w:val="40"/>
+          <w:szCs w:val="40"/>
+        </w:rPr>
+        <w:tab/>
+      </w:r>
+      <w:r>
+        <w:rPr>
+          <w:rFonts w:ascii="Palatino" w:hAnsi="Palatino" w:hint="eastAsia"/>
+        </w:rPr>
+        <w:tab/>
+      </w:r>
+      <w:r>
+        <w:rPr>
+          <w:rFonts w:ascii="Palatino" w:hAnsi="Palatino" w:hint="eastAsia"/>
+        </w:rPr>
+        <w:tab/>
+        <w:t xml:space="preserve">Fig. </w:t>
+      </w:r>
+      <w:r>
+        <w:rPr>
+          <w:rFonts w:ascii="Palatino" w:hAnsi="Palatino" w:hint="eastAsia"/>
+        </w:rPr>
+        <w:t xml:space="preserve">E-R Diagram of </w:t>
+      </w:r>
+      <w:r>
+        <w:rPr>
+          <w:rFonts w:ascii="Palatino" w:hAnsi="Palatino" w:hint="eastAsia"/>
+        </w:rPr>
+        <w:t>our project</w:t>
+      </w:r>
+    </w:p>
+    <w:p>
+      <w:pPr>
+        <w:ind w:firstLine="420"/>
+        <w:rPr>
+          <w:rFonts w:ascii="Palatino" w:hAnsi="Palatino" w:hint="eastAsia"/>
+          <w:sz w:val="28"/>
+          <w:szCs w:val="28"/>
+        </w:rPr>
+      </w:pPr>
+      <w:r>
+        <w:rPr>
+          <w:rFonts w:ascii="Palatino" w:hAnsi="Palatino" w:hint="eastAsia"/>
+          <w:sz w:val="28"/>
+          <w:szCs w:val="28"/>
+        </w:rPr>
+        <w:t>The figure a</w:t>
+      </w:r>
+      <w:r>
+        <w:rPr>
+          <w:rFonts w:ascii="Palatino" w:hAnsi="Palatino" w:hint="eastAsia"/>
+          <w:sz w:val="28"/>
+          <w:szCs w:val="28"/>
+        </w:rPr>
+        <w:t>bove</w:t>
+      </w:r>
+      <w:r>
+        <w:rPr>
+          <w:rFonts w:ascii="Palatino" w:hAnsi="Palatino" w:hint="eastAsia"/>
+          <w:sz w:val="28"/>
+          <w:szCs w:val="28"/>
+        </w:rPr>
+        <w:t xml:space="preserve"> shows the </w:t>
+      </w:r>
+      <w:r>
+        <w:rPr>
+          <w:rFonts w:ascii="Palatino" w:hAnsi="Palatino"/>
+          <w:sz w:val="28"/>
+          <w:szCs w:val="28"/>
+        </w:rPr>
+        <w:t>diagram</w:t>
+      </w:r>
+      <w:r>
+        <w:rPr>
+          <w:rFonts w:ascii="Palatino" w:hAnsi="Palatino" w:hint="eastAsia"/>
+          <w:sz w:val="28"/>
+          <w:szCs w:val="28"/>
+        </w:rPr>
+        <w:t xml:space="preserve"> of our project. </w:t>
+      </w:r>
+      <w:r>
+        <w:rPr>
+          <w:rFonts w:ascii="Palatino" w:hAnsi="Palatino" w:hint="eastAsia"/>
+          <w:sz w:val="28"/>
+          <w:szCs w:val="28"/>
+        </w:rPr>
+        <w:t xml:space="preserve">Two figures below </w:t>
+      </w:r>
+      <w:r>
+        <w:rPr>
+          <w:rFonts w:ascii="Palatino" w:hAnsi="Palatino" w:hint="eastAsia"/>
+          <w:sz w:val="28"/>
+          <w:szCs w:val="28"/>
+        </w:rPr>
+        <w:t xml:space="preserve">show </w:t>
+      </w:r>
+      <w:r>
+        <w:rPr>
+          <w:rFonts w:ascii="Palatino" w:hAnsi="Palatino" w:hint="eastAsia"/>
+          <w:sz w:val="28"/>
+          <w:szCs w:val="28"/>
+        </w:rPr>
+        <w:t xml:space="preserve">the zoom-in left </w:t>
+      </w:r>
+      <w:r>
+        <w:rPr>
+          <w:rFonts w:ascii="Palatino" w:hAnsi="Palatino" w:hint="eastAsia"/>
+          <w:sz w:val="28"/>
+          <w:szCs w:val="28"/>
+        </w:rPr>
+        <w:t xml:space="preserve">and right </w:t>
+      </w:r>
+      <w:r>
+        <w:rPr>
+          <w:rFonts w:ascii="Palatino" w:hAnsi="Palatino" w:hint="eastAsia"/>
+          <w:sz w:val="28"/>
+          <w:szCs w:val="28"/>
+        </w:rPr>
+        <w:t xml:space="preserve">side of the same </w:t>
+      </w:r>
+      <w:r>
+        <w:rPr>
+          <w:rFonts w:ascii="Palatino" w:hAnsi="Palatino" w:hint="eastAsia"/>
+          <w:sz w:val="28"/>
+          <w:szCs w:val="28"/>
+        </w:rPr>
+        <w:t>diagram.</w:t>
       </w:r>
     </w:p>
     <w:p>
@@ -2264,6 +2435,274 @@
     </w:p>
     <w:p>
       <w:pPr>
+        <w:ind w:left="2100" w:firstLine="420"/>
+        <w:rPr>
+          <w:rFonts w:ascii="Palatino" w:hAnsi="Palatino"/>
+          <w:sz w:val="40"/>
+          <w:szCs w:val="40"/>
+        </w:rPr>
+      </w:pPr>
+      <w:r>
+        <w:rPr>
+          <w:rFonts w:ascii="Palatino" w:hAnsi="Palatino" w:hint="eastAsia"/>
+        </w:rPr>
+        <w:t xml:space="preserve">Fig. </w:t>
+      </w:r>
+      <w:r>
+        <w:rPr>
+          <w:rFonts w:ascii="Palatino" w:hAnsi="Palatino" w:hint="eastAsia"/>
+        </w:rPr>
+        <w:t xml:space="preserve">Left side of </w:t>
+      </w:r>
+      <w:r>
+        <w:rPr>
+          <w:rFonts w:ascii="Palatino" w:hAnsi="Palatino" w:hint="eastAsia"/>
+        </w:rPr>
+        <w:t>E-R Diagram</w:t>
+      </w:r>
+    </w:p>
+    <w:p>
+      <w:pPr>
+        <w:ind w:firstLine="420"/>
+        <w:rPr>
+          <w:rFonts w:ascii="Palatino" w:hAnsi="Palatino"/>
+          <w:sz w:val="28"/>
+          <w:szCs w:val="28"/>
+        </w:rPr>
+      </w:pPr>
+      <w:r>
+        <w:rPr>
+          <w:rFonts w:ascii="Palatino" w:hAnsi="Palatino"/>
+          <w:sz w:val="32"/>
+          <w:szCs w:val="32"/>
+        </w:rPr>
+        <w:br/>
+      </w:r>
+      <w:r>
+        <w:rPr>
+          <w:rFonts w:ascii="Palatino" w:hAnsi="Palatino" w:hint="eastAsia"/>
+          <w:sz w:val="28"/>
+          <w:szCs w:val="28"/>
+        </w:rPr>
+        <w:t>Tables</w:t>
+      </w:r>
+      <w:r>
+        <w:rPr>
+          <w:rFonts w:ascii="Palatino" w:hAnsi="Palatino" w:hint="eastAsia"/>
+          <w:sz w:val="28"/>
+          <w:szCs w:val="28"/>
+        </w:rPr>
+        <w:t xml:space="preserve"> on </w:t>
+      </w:r>
+      <w:r>
+        <w:rPr>
+          <w:rFonts w:ascii="Palatino" w:hAnsi="Palatino" w:hint="eastAsia"/>
+          <w:sz w:val="28"/>
+          <w:szCs w:val="28"/>
+        </w:rPr>
+        <w:t>figure above</w:t>
+      </w:r>
+      <w:r>
+        <w:rPr>
+          <w:rFonts w:ascii="Palatino" w:hAnsi="Palatino" w:hint="eastAsia"/>
+          <w:sz w:val="28"/>
+          <w:szCs w:val="28"/>
+        </w:rPr>
+        <w:t>:</w:t>
+      </w:r>
+    </w:p>
+    <w:p>
+      <w:pPr>
+        <w:pStyle w:val="a4"/>
+        <w:numPr>
+          <w:ilvl w:val="0"/>
+          <w:numId w:val="7"/>
+        </w:numPr>
+        <w:rPr>
+          <w:rFonts w:ascii="Palatino" w:hAnsi="Palatino" w:hint="eastAsia"/>
+          <w:sz w:val="28"/>
+          <w:szCs w:val="28"/>
+        </w:rPr>
+      </w:pPr>
+      <w:proofErr w:type="gramStart"/>
+      <w:r>
+        <w:rPr>
+          <w:rFonts w:ascii="Palatino" w:hAnsi="Palatino" w:hint="eastAsia"/>
+          <w:sz w:val="28"/>
+          <w:szCs w:val="28"/>
+        </w:rPr>
+        <w:t>users</w:t>
+      </w:r>
+      <w:proofErr w:type="gramEnd"/>
+      <w:r>
+        <w:rPr>
+          <w:rFonts w:ascii="Palatino" w:hAnsi="Palatino" w:hint="eastAsia"/>
+          <w:sz w:val="28"/>
+          <w:szCs w:val="28"/>
+        </w:rPr>
+        <w:t>_login</w:t>
+      </w:r>
+    </w:p>
+    <w:p>
+      <w:pPr>
+        <w:pStyle w:val="a4"/>
+        <w:numPr>
+          <w:ilvl w:val="0"/>
+          <w:numId w:val="7"/>
+        </w:numPr>
+        <w:rPr>
+          <w:rFonts w:ascii="Palatino" w:hAnsi="Palatino" w:hint="eastAsia"/>
+          <w:sz w:val="28"/>
+          <w:szCs w:val="28"/>
+        </w:rPr>
+      </w:pPr>
+      <w:proofErr w:type="gramStart"/>
+      <w:r>
+        <w:rPr>
+          <w:rFonts w:ascii="Palatino" w:hAnsi="Palatino"/>
+          <w:sz w:val="28"/>
+          <w:szCs w:val="28"/>
+        </w:rPr>
+        <w:t>a</w:t>
+      </w:r>
+      <w:r>
+        <w:rPr>
+          <w:rFonts w:ascii="Palatino" w:hAnsi="Palatino" w:hint="eastAsia"/>
+          <w:sz w:val="28"/>
+          <w:szCs w:val="28"/>
+        </w:rPr>
+        <w:t>ccount</w:t>
+      </w:r>
+      <w:proofErr w:type="gramEnd"/>
+    </w:p>
+    <w:p>
+      <w:pPr>
+        <w:pStyle w:val="a4"/>
+        <w:numPr>
+          <w:ilvl w:val="0"/>
+          <w:numId w:val="7"/>
+        </w:numPr>
+        <w:rPr>
+          <w:rFonts w:ascii="Palatino" w:hAnsi="Palatino" w:hint="eastAsia"/>
+          <w:sz w:val="28"/>
+          <w:szCs w:val="28"/>
+        </w:rPr>
+      </w:pPr>
+      <w:proofErr w:type="spellStart"/>
+      <w:proofErr w:type="gramStart"/>
+      <w:r>
+        <w:rPr>
+          <w:rFonts w:ascii="Palatino" w:hAnsi="Palatino" w:hint="eastAsia"/>
+          <w:sz w:val="28"/>
+          <w:szCs w:val="28"/>
+        </w:rPr>
+        <w:t>past</w:t>
+      </w:r>
+      <w:proofErr w:type="gramEnd"/>
+      <w:r>
+        <w:rPr>
+          <w:rFonts w:ascii="Palatino" w:hAnsi="Palatino" w:hint="eastAsia"/>
+          <w:sz w:val="28"/>
+          <w:szCs w:val="28"/>
+        </w:rPr>
+        <w:t>_experience</w:t>
+      </w:r>
+      <w:proofErr w:type="spellEnd"/>
+    </w:p>
+    <w:p>
+      <w:pPr>
+        <w:pStyle w:val="a4"/>
+        <w:numPr>
+          <w:ilvl w:val="0"/>
+          <w:numId w:val="7"/>
+        </w:numPr>
+        <w:rPr>
+          <w:rFonts w:ascii="Palatino" w:hAnsi="Palatino" w:hint="eastAsia"/>
+          <w:sz w:val="28"/>
+          <w:szCs w:val="28"/>
+        </w:rPr>
+      </w:pPr>
+      <w:proofErr w:type="spellStart"/>
+      <w:proofErr w:type="gramStart"/>
+      <w:r>
+        <w:rPr>
+          <w:rFonts w:ascii="Palatino" w:hAnsi="Palatino" w:hint="eastAsia"/>
+          <w:sz w:val="28"/>
+          <w:szCs w:val="28"/>
+        </w:rPr>
+        <w:t>employers</w:t>
+      </w:r>
+      <w:proofErr w:type="gramEnd"/>
+      <w:r>
+        <w:rPr>
+          <w:rFonts w:ascii="Palatino" w:hAnsi="Palatino" w:hint="eastAsia"/>
+          <w:sz w:val="28"/>
+          <w:szCs w:val="28"/>
+        </w:rPr>
+        <w:t>_site_login_info</w:t>
+      </w:r>
+      <w:proofErr w:type="spellEnd"/>
+    </w:p>
+    <w:p>
+      <w:pPr>
+        <w:pStyle w:val="a4"/>
+        <w:numPr>
+          <w:ilvl w:val="0"/>
+          <w:numId w:val="7"/>
+        </w:numPr>
+        <w:rPr>
+          <w:rFonts w:ascii="Palatino" w:hAnsi="Palatino" w:hint="eastAsia"/>
+          <w:sz w:val="28"/>
+          <w:szCs w:val="28"/>
+        </w:rPr>
+      </w:pPr>
+      <w:proofErr w:type="gramStart"/>
+      <w:r>
+        <w:rPr>
+          <w:rFonts w:ascii="Palatino" w:hAnsi="Palatino" w:hint="eastAsia"/>
+          <w:sz w:val="28"/>
+          <w:szCs w:val="28"/>
+        </w:rPr>
+        <w:t>document</w:t>
+      </w:r>
+      <w:proofErr w:type="gramEnd"/>
+    </w:p>
+    <w:p>
+      <w:pPr>
+        <w:pStyle w:val="a4"/>
+        <w:numPr>
+          <w:ilvl w:val="0"/>
+          <w:numId w:val="7"/>
+        </w:numPr>
+        <w:rPr>
+          <w:rFonts w:ascii="Palatino" w:hAnsi="Palatino" w:hint="eastAsia"/>
+          <w:sz w:val="28"/>
+          <w:szCs w:val="28"/>
+        </w:rPr>
+      </w:pPr>
+      <w:proofErr w:type="spellStart"/>
+      <w:proofErr w:type="gramStart"/>
+      <w:r>
+        <w:rPr>
+          <w:rFonts w:ascii="Palatino" w:hAnsi="Palatino" w:hint="eastAsia"/>
+          <w:sz w:val="28"/>
+          <w:szCs w:val="28"/>
+        </w:rPr>
+        <w:t>doc</w:t>
+      </w:r>
+      <w:proofErr w:type="gramEnd"/>
+      <w:r>
+        <w:rPr>
+          <w:rFonts w:ascii="Palatino" w:hAnsi="Palatino" w:hint="eastAsia"/>
+          <w:sz w:val="28"/>
+          <w:szCs w:val="28"/>
+        </w:rPr>
+        <w:t>_usedby_applications</w:t>
+      </w:r>
+      <w:proofErr w:type="spellEnd"/>
+    </w:p>
+    <w:p>
+      <w:pPr>
         <w:ind w:left="420"/>
         <w:rPr>
           <w:rFonts w:ascii="Palatino" w:hAnsi="Palatino" w:hint="eastAsia"/>
@@ -2327,6 +2766,258 @@
           </wp:inline>
         </w:drawing>
       </w:r>
+    </w:p>
+    <w:p>
+      <w:pPr>
+        <w:ind w:left="2520" w:firstLine="420"/>
+        <w:rPr>
+          <w:rFonts w:ascii="Palatino" w:hAnsi="Palatino" w:hint="eastAsia"/>
+          <w:sz w:val="40"/>
+          <w:szCs w:val="40"/>
+        </w:rPr>
+      </w:pPr>
+      <w:r>
+        <w:rPr>
+          <w:rFonts w:ascii="Palatino" w:hAnsi="Palatino" w:hint="eastAsia"/>
+        </w:rPr>
+        <w:t xml:space="preserve">Fig. </w:t>
+      </w:r>
+      <w:r>
+        <w:rPr>
+          <w:rFonts w:ascii="Palatino" w:hAnsi="Palatino" w:hint="eastAsia"/>
+        </w:rPr>
+        <w:t>Right</w:t>
+      </w:r>
+      <w:r>
+        <w:rPr>
+          <w:rFonts w:ascii="Palatino" w:hAnsi="Palatino" w:hint="eastAsia"/>
+        </w:rPr>
+        <w:t xml:space="preserve"> side of E-R Diagram</w:t>
+      </w:r>
+    </w:p>
+    <w:p>
+      <w:pPr>
+        <w:rPr>
+          <w:rFonts w:ascii="Palatino" w:hAnsi="Palatino" w:hint="eastAsia"/>
+          <w:sz w:val="28"/>
+          <w:szCs w:val="28"/>
+        </w:rPr>
+      </w:pPr>
+      <w:r>
+        <w:rPr>
+          <w:rFonts w:ascii="Palatino" w:hAnsi="Palatino" w:hint="eastAsia"/>
+          <w:sz w:val="28"/>
+          <w:szCs w:val="28"/>
+        </w:rPr>
+        <w:t>Tables on figure above:</w:t>
+      </w:r>
+    </w:p>
+    <w:p>
+      <w:pPr>
+        <w:pStyle w:val="a4"/>
+        <w:numPr>
+          <w:ilvl w:val="0"/>
+          <w:numId w:val="7"/>
+        </w:numPr>
+        <w:rPr>
+          <w:rFonts w:ascii="Palatino" w:hAnsi="Palatino" w:hint="eastAsia"/>
+          <w:sz w:val="28"/>
+          <w:szCs w:val="28"/>
+        </w:rPr>
+      </w:pPr>
+      <w:proofErr w:type="gramStart"/>
+      <w:r>
+        <w:rPr>
+          <w:rFonts w:ascii="Palatino" w:hAnsi="Palatino" w:hint="eastAsia"/>
+          <w:sz w:val="28"/>
+          <w:szCs w:val="28"/>
+        </w:rPr>
+        <w:t>positions</w:t>
+      </w:r>
+      <w:proofErr w:type="gramEnd"/>
+    </w:p>
+    <w:p>
+      <w:pPr>
+        <w:pStyle w:val="a4"/>
+        <w:numPr>
+          <w:ilvl w:val="0"/>
+          <w:numId w:val="7"/>
+        </w:numPr>
+        <w:rPr>
+          <w:rFonts w:ascii="Palatino" w:hAnsi="Palatino" w:hint="eastAsia"/>
+          <w:sz w:val="28"/>
+          <w:szCs w:val="28"/>
+        </w:rPr>
+      </w:pPr>
+      <w:proofErr w:type="spellStart"/>
+      <w:proofErr w:type="gramStart"/>
+      <w:r>
+        <w:rPr>
+          <w:rFonts w:ascii="Palatino" w:hAnsi="Palatino"/>
+          <w:sz w:val="28"/>
+          <w:szCs w:val="28"/>
+        </w:rPr>
+        <w:t>bookmarked</w:t>
+      </w:r>
+      <w:proofErr w:type="gramEnd"/>
+      <w:r>
+        <w:rPr>
+          <w:rFonts w:ascii="Palatino" w:hAnsi="Palatino" w:hint="eastAsia"/>
+          <w:sz w:val="28"/>
+          <w:szCs w:val="28"/>
+        </w:rPr>
+        <w:t>_positions</w:t>
+      </w:r>
+      <w:proofErr w:type="spellEnd"/>
+    </w:p>
+    <w:p>
+      <w:pPr>
+        <w:pStyle w:val="a4"/>
+        <w:numPr>
+          <w:ilvl w:val="0"/>
+          <w:numId w:val="7"/>
+        </w:numPr>
+        <w:rPr>
+          <w:rFonts w:ascii="Palatino" w:hAnsi="Palatino" w:hint="eastAsia"/>
+          <w:sz w:val="28"/>
+          <w:szCs w:val="28"/>
+        </w:rPr>
+      </w:pPr>
+      <w:proofErr w:type="gramStart"/>
+      <w:r>
+        <w:rPr>
+          <w:rFonts w:ascii="Palatino" w:hAnsi="Palatino" w:hint="eastAsia"/>
+          <w:sz w:val="28"/>
+          <w:szCs w:val="28"/>
+        </w:rPr>
+        <w:t>applications</w:t>
+      </w:r>
+      <w:proofErr w:type="gramEnd"/>
+    </w:p>
+    <w:p>
+      <w:pPr>
+        <w:pStyle w:val="a4"/>
+        <w:numPr>
+          <w:ilvl w:val="0"/>
+          <w:numId w:val="7"/>
+        </w:numPr>
+        <w:rPr>
+          <w:rFonts w:ascii="Palatino" w:hAnsi="Palatino" w:hint="eastAsia"/>
+          <w:sz w:val="28"/>
+          <w:szCs w:val="28"/>
+        </w:rPr>
+      </w:pPr>
+      <w:proofErr w:type="spellStart"/>
+      <w:proofErr w:type="gramStart"/>
+      <w:r>
+        <w:rPr>
+          <w:rFonts w:ascii="Palatino" w:hAnsi="Palatino" w:hint="eastAsia"/>
+          <w:sz w:val="28"/>
+          <w:szCs w:val="28"/>
+        </w:rPr>
+        <w:t>application</w:t>
+      </w:r>
+      <w:proofErr w:type="gramEnd"/>
+      <w:r>
+        <w:rPr>
+          <w:rFonts w:ascii="Palatino" w:hAnsi="Palatino" w:hint="eastAsia"/>
+          <w:sz w:val="28"/>
+          <w:szCs w:val="28"/>
+        </w:rPr>
+        <w:t>_status</w:t>
+      </w:r>
+      <w:proofErr w:type="spellEnd"/>
+    </w:p>
+    <w:p>
+      <w:pPr>
+        <w:pStyle w:val="a4"/>
+        <w:numPr>
+          <w:ilvl w:val="0"/>
+          <w:numId w:val="7"/>
+        </w:numPr>
+        <w:rPr>
+          <w:rFonts w:ascii="Palatino" w:hAnsi="Palatino" w:hint="eastAsia"/>
+          <w:sz w:val="28"/>
+          <w:szCs w:val="28"/>
+        </w:rPr>
+      </w:pPr>
+      <w:proofErr w:type="gramStart"/>
+      <w:r>
+        <w:rPr>
+          <w:rFonts w:ascii="Palatino" w:hAnsi="Palatino" w:hint="eastAsia"/>
+          <w:sz w:val="28"/>
+          <w:szCs w:val="28"/>
+        </w:rPr>
+        <w:t>interviews</w:t>
+      </w:r>
+      <w:proofErr w:type="gramEnd"/>
+    </w:p>
+    <w:p>
+      <w:pPr>
+        <w:pStyle w:val="a4"/>
+        <w:numPr>
+          <w:ilvl w:val="0"/>
+          <w:numId w:val="7"/>
+        </w:numPr>
+        <w:rPr>
+          <w:rFonts w:ascii="Palatino" w:hAnsi="Palatino" w:hint="eastAsia"/>
+          <w:sz w:val="28"/>
+          <w:szCs w:val="28"/>
+        </w:rPr>
+      </w:pPr>
+      <w:proofErr w:type="spellStart"/>
+      <w:proofErr w:type="gramStart"/>
+      <w:r>
+        <w:rPr>
+          <w:rFonts w:ascii="Palatino" w:hAnsi="Palatino" w:hint="eastAsia"/>
+          <w:sz w:val="28"/>
+          <w:szCs w:val="28"/>
+        </w:rPr>
+        <w:t>interview</w:t>
+      </w:r>
+      <w:proofErr w:type="gramEnd"/>
+      <w:r>
+        <w:rPr>
+          <w:rFonts w:ascii="Palatino" w:hAnsi="Palatino" w:hint="eastAsia"/>
+          <w:sz w:val="28"/>
+          <w:szCs w:val="28"/>
+        </w:rPr>
+        <w:t>_detail</w:t>
+      </w:r>
+      <w:proofErr w:type="spellEnd"/>
+    </w:p>
+    <w:p>
+      <w:pPr>
+        <w:pStyle w:val="a4"/>
+        <w:numPr>
+          <w:ilvl w:val="0"/>
+          <w:numId w:val="7"/>
+        </w:numPr>
+        <w:rPr>
+          <w:rFonts w:ascii="Palatino" w:hAnsi="Palatino" w:hint="eastAsia"/>
+          <w:sz w:val="28"/>
+          <w:szCs w:val="28"/>
+        </w:rPr>
+      </w:pPr>
+      <w:r>
+        <w:rPr>
+          <w:rFonts w:ascii="Palatino" w:hAnsi="Palatino" w:hint="eastAsia"/>
+          <w:sz w:val="28"/>
+          <w:szCs w:val="28"/>
+        </w:rPr>
+        <w:t>employers</w:t>
+      </w:r>
+      <w:bookmarkStart w:id="0" w:name="_GoBack"/>
+      <w:bookmarkEnd w:id="0"/>
+    </w:p>
+    <w:p>
+      <w:pPr>
+        <w:rPr>
+          <w:rFonts w:ascii="Palatino" w:hAnsi="Palatino" w:hint="eastAsia"/>
+          <w:sz w:val="40"/>
+          <w:szCs w:val="40"/>
+        </w:rPr>
+      </w:pPr>
     </w:p>
     <w:p>
       <w:pPr>
@@ -2525,7 +3216,7 @@
     <w:p>
       <w:pPr>
         <w:rPr>
-          <w:rFonts w:ascii="Palatino" w:hAnsi="Palatino" w:hint="eastAsia"/>
+          <w:rFonts w:ascii="Palatino" w:hAnsi="Palatino"/>
           <w:sz w:val="28"/>
           <w:szCs w:val="28"/>
         </w:rPr>
@@ -2576,19 +3267,29 @@
     <w:p>
       <w:pPr>
         <w:rPr>
-          <w:rFonts w:ascii="Palatino" w:hAnsi="Palatino" w:hint="eastAsia"/>
-          <w:sz w:val="28"/>
-          <w:szCs w:val="28"/>
-        </w:rPr>
-      </w:pPr>
-      <w:r>
-        <w:rPr>
-          <w:rFonts w:ascii="Palatino" w:hAnsi="Palatino" w:hint="eastAsia"/>
-          <w:sz w:val="28"/>
-          <w:szCs w:val="28"/>
-        </w:rPr>
-        <w:t xml:space="preserve"> |-- run.py</w:t>
-      </w:r>
+          <w:rFonts w:ascii="Palatino" w:hAnsi="Palatino"/>
+          <w:sz w:val="28"/>
+          <w:szCs w:val="28"/>
+        </w:rPr>
+      </w:pPr>
+      <w:r>
+        <w:rPr>
+          <w:rFonts w:ascii="Palatino" w:hAnsi="Palatino" w:hint="eastAsia"/>
+          <w:sz w:val="28"/>
+          <w:szCs w:val="28"/>
+        </w:rPr>
+        <w:t xml:space="preserve"> |-- </w:t>
+      </w:r>
+      <w:proofErr w:type="gramStart"/>
+      <w:r>
+        <w:rPr>
+          <w:rFonts w:ascii="Palatino" w:hAnsi="Palatino" w:hint="eastAsia"/>
+          <w:sz w:val="28"/>
+          <w:szCs w:val="28"/>
+        </w:rPr>
+        <w:t>run.py</w:t>
+      </w:r>
+      <w:proofErr w:type="gramEnd"/>
       <w:r>
         <w:rPr>
           <w:rFonts w:ascii="Palatino" w:hAnsi="Palatino" w:hint="eastAsia"/>
@@ -2737,7 +3438,7 @@
     <w:p>
       <w:pPr>
         <w:rPr>
-          <w:rFonts w:ascii="Palatino" w:hAnsi="Palatino" w:hint="eastAsia"/>
+          <w:rFonts w:ascii="Palatino" w:hAnsi="Palatino"/>
           <w:sz w:val="28"/>
           <w:szCs w:val="28"/>
         </w:rPr>
@@ -2750,13 +3451,23 @@
         </w:rPr>
         <w:t xml:space="preserve"> |-- </w:t>
       </w:r>
-      <w:r>
-        <w:rPr>
-          <w:rFonts w:ascii="Palatino" w:hAnsi="Palatino" w:hint="eastAsia"/>
-          <w:sz w:val="28"/>
-          <w:szCs w:val="28"/>
-        </w:rPr>
-        <w:t>db_create.py</w:t>
+      <w:proofErr w:type="gramStart"/>
+      <w:r>
+        <w:rPr>
+          <w:rFonts w:ascii="Palatino" w:hAnsi="Palatino" w:hint="eastAsia"/>
+          <w:sz w:val="28"/>
+          <w:szCs w:val="28"/>
+        </w:rPr>
+        <w:t>db</w:t>
+      </w:r>
+      <w:proofErr w:type="gramEnd"/>
+      <w:r>
+        <w:rPr>
+          <w:rFonts w:ascii="Palatino" w:hAnsi="Palatino" w:hint="eastAsia"/>
+          <w:sz w:val="28"/>
+          <w:szCs w:val="28"/>
+        </w:rPr>
+        <w:t>_create.py</w:t>
       </w:r>
       <w:r>
         <w:rPr>
@@ -2795,7 +3506,7 @@
     <w:p>
       <w:pPr>
         <w:rPr>
-          <w:rFonts w:ascii="Palatino" w:hAnsi="Palatino" w:hint="eastAsia"/>
+          <w:rFonts w:ascii="Palatino" w:hAnsi="Palatino"/>
           <w:sz w:val="28"/>
           <w:szCs w:val="28"/>
         </w:rPr>
@@ -2814,8 +3525,18 @@
           <w:sz w:val="28"/>
           <w:szCs w:val="28"/>
         </w:rPr>
-        <w:t>/env</w:t>
-      </w:r>
+        <w:t>/</w:t>
+      </w:r>
+      <w:proofErr w:type="spellStart"/>
+      <w:r>
+        <w:rPr>
+          <w:rFonts w:ascii="Palatino" w:hAnsi="Palatino" w:hint="eastAsia"/>
+          <w:sz w:val="28"/>
+          <w:szCs w:val="28"/>
+        </w:rPr>
+        <w:t>env</w:t>
+      </w:r>
+      <w:proofErr w:type="spellEnd"/>
       <w:r>
         <w:rPr>
           <w:rFonts w:ascii="Palatino" w:hAnsi="Palatino" w:hint="eastAsia"/>
@@ -2916,7 +3637,7 @@
     <w:p>
       <w:pPr>
         <w:rPr>
-          <w:rFonts w:ascii="Palatino" w:hAnsi="Palatino" w:hint="eastAsia"/>
+          <w:rFonts w:ascii="Palatino" w:hAnsi="Palatino"/>
           <w:sz w:val="28"/>
           <w:szCs w:val="28"/>
         </w:rPr>
@@ -2997,7 +3718,7 @@
     <w:p>
       <w:pPr>
         <w:rPr>
-          <w:rFonts w:ascii="Palatino" w:hAnsi="Palatino" w:hint="eastAsia"/>
+          <w:rFonts w:ascii="Palatino" w:hAnsi="Palatino"/>
           <w:sz w:val="28"/>
           <w:szCs w:val="28"/>
         </w:rPr>
@@ -3025,7 +3746,25 @@
           <w:sz w:val="28"/>
           <w:szCs w:val="28"/>
         </w:rPr>
-        <w:t>__init__.py</w:t>
+        <w:t>__</w:t>
+      </w:r>
+      <w:proofErr w:type="gramStart"/>
+      <w:r>
+        <w:rPr>
+          <w:rFonts w:ascii="Palatino" w:hAnsi="Palatino" w:hint="eastAsia"/>
+          <w:sz w:val="28"/>
+          <w:szCs w:val="28"/>
+        </w:rPr>
+        <w:t>init</w:t>
+      </w:r>
+      <w:proofErr w:type="gramEnd"/>
+      <w:r>
+        <w:rPr>
+          <w:rFonts w:ascii="Palatino" w:hAnsi="Palatino" w:hint="eastAsia"/>
+          <w:sz w:val="28"/>
+          <w:szCs w:val="28"/>
+        </w:rPr>
+        <w:t>__.py</w:t>
       </w:r>
       <w:r>
         <w:rPr>
@@ -3071,7 +3810,7 @@
     <w:p>
       <w:pPr>
         <w:rPr>
-          <w:rFonts w:ascii="Palatino" w:hAnsi="Palatino" w:hint="eastAsia"/>
+          <w:rFonts w:ascii="Palatino" w:hAnsi="Palatino"/>
           <w:sz w:val="28"/>
           <w:szCs w:val="28"/>
         </w:rPr>
@@ -3156,8 +3895,27 @@
           <w:sz w:val="28"/>
           <w:szCs w:val="28"/>
         </w:rPr>
-        <w:t xml:space="preserve">images, js and </w:t>
-      </w:r>
+        <w:t xml:space="preserve">images, </w:t>
+      </w:r>
+      <w:proofErr w:type="spellStart"/>
+      <w:r>
+        <w:rPr>
+          <w:rFonts w:ascii="Palatino" w:hAnsi="Palatino" w:hint="eastAsia"/>
+          <w:sz w:val="28"/>
+          <w:szCs w:val="28"/>
+        </w:rPr>
+        <w:t>js</w:t>
+      </w:r>
+      <w:proofErr w:type="spellEnd"/>
+      <w:r>
+        <w:rPr>
+          <w:rFonts w:ascii="Palatino" w:hAnsi="Palatino" w:hint="eastAsia"/>
+          <w:sz w:val="28"/>
+          <w:szCs w:val="28"/>
+        </w:rPr>
+        <w:t xml:space="preserve"> and </w:t>
+      </w:r>
+      <w:proofErr w:type="spellStart"/>
       <w:r>
         <w:rPr>
           <w:rFonts w:ascii="Palatino" w:hAnsi="Palatino" w:hint="eastAsia"/>
@@ -3166,11 +3924,12 @@
         </w:rPr>
         <w:t>css</w:t>
       </w:r>
-    </w:p>
-    <w:p>
-      <w:pPr>
-        <w:rPr>
-          <w:rFonts w:ascii="Palatino" w:hAnsi="Palatino" w:hint="eastAsia"/>
+      <w:proofErr w:type="spellEnd"/>
+    </w:p>
+    <w:p>
+      <w:pPr>
+        <w:rPr>
+          <w:rFonts w:ascii="Palatino" w:hAnsi="Palatino"/>
           <w:sz w:val="28"/>
           <w:szCs w:val="28"/>
         </w:rPr>
@@ -3206,13 +3965,23 @@
           <w:sz w:val="28"/>
           <w:szCs w:val="28"/>
         </w:rPr>
-        <w:t xml:space="preserve"> /css</w:t>
-      </w:r>
-    </w:p>
-    <w:p>
-      <w:pPr>
-        <w:rPr>
-          <w:rFonts w:ascii="Palatino" w:hAnsi="Palatino" w:hint="eastAsia"/>
+        <w:t xml:space="preserve"> /</w:t>
+      </w:r>
+      <w:proofErr w:type="spellStart"/>
+      <w:r>
+        <w:rPr>
+          <w:rFonts w:ascii="Palatino" w:hAnsi="Palatino" w:hint="eastAsia"/>
+          <w:sz w:val="28"/>
+          <w:szCs w:val="28"/>
+        </w:rPr>
+        <w:t>css</w:t>
+      </w:r>
+      <w:proofErr w:type="spellEnd"/>
+    </w:p>
+    <w:p>
+      <w:pPr>
+        <w:rPr>
+          <w:rFonts w:ascii="Palatino" w:hAnsi="Palatino"/>
           <w:sz w:val="28"/>
           <w:szCs w:val="28"/>
         </w:rPr>
@@ -3242,6 +4011,7 @@
         <w:tab/>
         <w:t xml:space="preserve"> |-- /</w:t>
       </w:r>
+      <w:proofErr w:type="spellStart"/>
       <w:r>
         <w:rPr>
           <w:rFonts w:ascii="Palatino" w:hAnsi="Palatino" w:hint="eastAsia"/>
@@ -3250,11 +4020,12 @@
         </w:rPr>
         <w:t>img</w:t>
       </w:r>
-    </w:p>
-    <w:p>
-      <w:pPr>
-        <w:rPr>
-          <w:rFonts w:ascii="Palatino" w:hAnsi="Palatino" w:hint="eastAsia"/>
+      <w:proofErr w:type="spellEnd"/>
+    </w:p>
+    <w:p>
+      <w:pPr>
+        <w:rPr>
+          <w:rFonts w:ascii="Palatino" w:hAnsi="Palatino"/>
           <w:sz w:val="28"/>
           <w:szCs w:val="28"/>
         </w:rPr>
@@ -3284,6 +4055,7 @@
         <w:tab/>
         <w:t xml:space="preserve"> |-- /</w:t>
       </w:r>
+      <w:proofErr w:type="spellStart"/>
       <w:r>
         <w:rPr>
           <w:rFonts w:ascii="Palatino" w:hAnsi="Palatino" w:hint="eastAsia"/>
@@ -3292,11 +4064,12 @@
         </w:rPr>
         <w:t>js</w:t>
       </w:r>
-    </w:p>
-    <w:p>
-      <w:pPr>
-        <w:rPr>
-          <w:rFonts w:ascii="Palatino" w:hAnsi="Palatino" w:hint="eastAsia"/>
+      <w:proofErr w:type="spellEnd"/>
+    </w:p>
+    <w:p>
+      <w:pPr>
+        <w:rPr>
+          <w:rFonts w:ascii="Palatino" w:hAnsi="Palatino"/>
           <w:sz w:val="28"/>
           <w:szCs w:val="28"/>
         </w:rPr>
@@ -3362,7 +4135,7 @@
     <w:p>
       <w:pPr>
         <w:rPr>
-          <w:rFonts w:ascii="Palatino" w:hAnsi="Palatino" w:hint="eastAsia"/>
+          <w:rFonts w:ascii="Palatino" w:hAnsi="Palatino"/>
           <w:sz w:val="28"/>
           <w:szCs w:val="28"/>
         </w:rPr>
@@ -3390,13 +4163,23 @@
           <w:szCs w:val="28"/>
         </w:rPr>
         <w:tab/>
-        <w:t xml:space="preserve"> |-- base.html</w:t>
-      </w:r>
-    </w:p>
-    <w:p>
-      <w:pPr>
-        <w:rPr>
-          <w:rFonts w:ascii="Palatino" w:hAnsi="Palatino" w:hint="eastAsia"/>
+        <w:t xml:space="preserve"> |-- </w:t>
+      </w:r>
+      <w:proofErr w:type="gramStart"/>
+      <w:r>
+        <w:rPr>
+          <w:rFonts w:ascii="Palatino" w:hAnsi="Palatino" w:hint="eastAsia"/>
+          <w:sz w:val="28"/>
+          <w:szCs w:val="28"/>
+        </w:rPr>
+        <w:t>base.html</w:t>
+      </w:r>
+      <w:proofErr w:type="gramEnd"/>
+    </w:p>
+    <w:p>
+      <w:pPr>
+        <w:rPr>
+          <w:rFonts w:ascii="Palatino" w:hAnsi="Palatino"/>
           <w:sz w:val="28"/>
           <w:szCs w:val="28"/>
         </w:rPr>
@@ -3432,13 +4215,23 @@
           <w:sz w:val="28"/>
           <w:szCs w:val="28"/>
         </w:rPr>
-        <w:t xml:space="preserve"> login.html</w:t>
-      </w:r>
-    </w:p>
-    <w:p>
-      <w:pPr>
-        <w:rPr>
-          <w:rFonts w:ascii="Palatino" w:hAnsi="Palatino" w:hint="eastAsia"/>
+        <w:t xml:space="preserve"> </w:t>
+      </w:r>
+      <w:proofErr w:type="gramStart"/>
+      <w:r>
+        <w:rPr>
+          <w:rFonts w:ascii="Palatino" w:hAnsi="Palatino" w:hint="eastAsia"/>
+          <w:sz w:val="28"/>
+          <w:szCs w:val="28"/>
+        </w:rPr>
+        <w:t>login.html</w:t>
+      </w:r>
+      <w:proofErr w:type="gramEnd"/>
+    </w:p>
+    <w:p>
+      <w:pPr>
+        <w:rPr>
+          <w:rFonts w:ascii="Palatino" w:hAnsi="Palatino"/>
           <w:sz w:val="28"/>
           <w:szCs w:val="28"/>
         </w:rPr>
@@ -3466,13 +4259,23 @@
           <w:szCs w:val="28"/>
         </w:rPr>
         <w:tab/>
-        <w:t xml:space="preserve"> |-- user.html</w:t>
-      </w:r>
-    </w:p>
-    <w:p>
-      <w:pPr>
-        <w:rPr>
-          <w:rFonts w:ascii="Palatino" w:hAnsi="Palatino" w:hint="eastAsia"/>
+        <w:t xml:space="preserve"> |-- </w:t>
+      </w:r>
+      <w:proofErr w:type="gramStart"/>
+      <w:r>
+        <w:rPr>
+          <w:rFonts w:ascii="Palatino" w:hAnsi="Palatino" w:hint="eastAsia"/>
+          <w:sz w:val="28"/>
+          <w:szCs w:val="28"/>
+        </w:rPr>
+        <w:t>user.html</w:t>
+      </w:r>
+      <w:proofErr w:type="gramEnd"/>
+    </w:p>
+    <w:p>
+      <w:pPr>
+        <w:rPr>
+          <w:rFonts w:ascii="Palatino" w:hAnsi="Palatino"/>
           <w:sz w:val="28"/>
           <w:szCs w:val="28"/>
         </w:rPr>
@@ -3524,13 +4327,31 @@
           <w:sz w:val="28"/>
           <w:szCs w:val="28"/>
         </w:rPr>
-        <w:t xml:space="preserve"> main_page.html</w:t>
-      </w:r>
-    </w:p>
-    <w:p>
-      <w:pPr>
-        <w:rPr>
-          <w:rFonts w:ascii="Palatino" w:hAnsi="Palatino" w:hint="eastAsia"/>
+        <w:t xml:space="preserve"> </w:t>
+      </w:r>
+      <w:proofErr w:type="gramStart"/>
+      <w:r>
+        <w:rPr>
+          <w:rFonts w:ascii="Palatino" w:hAnsi="Palatino" w:hint="eastAsia"/>
+          <w:sz w:val="28"/>
+          <w:szCs w:val="28"/>
+        </w:rPr>
+        <w:t>main</w:t>
+      </w:r>
+      <w:proofErr w:type="gramEnd"/>
+      <w:r>
+        <w:rPr>
+          <w:rFonts w:ascii="Palatino" w:hAnsi="Palatino" w:hint="eastAsia"/>
+          <w:sz w:val="28"/>
+          <w:szCs w:val="28"/>
+        </w:rPr>
+        <w:t>_page.html</w:t>
+      </w:r>
+    </w:p>
+    <w:p>
+      <w:pPr>
+        <w:rPr>
+          <w:rFonts w:ascii="Palatino" w:hAnsi="Palatino"/>
           <w:sz w:val="28"/>
           <w:szCs w:val="28"/>
         </w:rPr>
@@ -3573,7 +4394,7 @@
     <w:p>
       <w:pPr>
         <w:rPr>
-          <w:rFonts w:ascii="Palatino" w:hAnsi="Palatino" w:hint="eastAsia"/>
+          <w:rFonts w:ascii="Palatino" w:hAnsi="Palatino"/>
           <w:sz w:val="28"/>
           <w:szCs w:val="28"/>
         </w:rPr>
@@ -3585,7 +4406,16 @@
           <w:szCs w:val="28"/>
         </w:rPr>
         <w:tab/>
-        <w:t xml:space="preserve">   |-- forms</w:t>
+        <w:t xml:space="preserve">   |-- </w:t>
+      </w:r>
+      <w:proofErr w:type="gramStart"/>
+      <w:r>
+        <w:rPr>
+          <w:rFonts w:ascii="Palatino" w:hAnsi="Palatino" w:hint="eastAsia"/>
+          <w:sz w:val="28"/>
+          <w:szCs w:val="28"/>
+        </w:rPr>
+        <w:t>forms</w:t>
       </w:r>
       <w:r>
         <w:rPr>
@@ -3595,6 +4425,7 @@
         </w:rPr>
         <w:t>.py</w:t>
       </w:r>
+      <w:proofErr w:type="gramEnd"/>
       <w:r>
         <w:rPr>
           <w:rFonts w:ascii="Palatino" w:hAnsi="Palatino" w:hint="eastAsia"/>
@@ -3672,7 +4503,7 @@
       <w:pPr>
         <w:ind w:firstLine="840"/>
         <w:rPr>
-          <w:rFonts w:ascii="Palatino" w:hAnsi="Palatino" w:hint="eastAsia"/>
+          <w:rFonts w:ascii="Palatino" w:hAnsi="Palatino"/>
           <w:sz w:val="28"/>
           <w:szCs w:val="28"/>
         </w:rPr>
@@ -3685,6 +4516,7 @@
         </w:rPr>
         <w:t xml:space="preserve">|-- </w:t>
       </w:r>
+      <w:proofErr w:type="gramStart"/>
       <w:r>
         <w:rPr>
           <w:rFonts w:ascii="Palatino" w:hAnsi="Palatino" w:hint="eastAsia"/>
@@ -3693,6 +4525,7 @@
         </w:rPr>
         <w:t>models.py</w:t>
       </w:r>
+      <w:proofErr w:type="gramEnd"/>
       <w:r>
         <w:rPr>
           <w:rFonts w:ascii="Palatino" w:hAnsi="Palatino" w:hint="eastAsia"/>
@@ -3730,7 +4563,7 @@
       <w:pPr>
         <w:ind w:firstLine="840"/>
         <w:rPr>
-          <w:rFonts w:ascii="Palatino" w:hAnsi="Palatino" w:hint="eastAsia"/>
+          <w:rFonts w:ascii="Palatino" w:hAnsi="Palatino"/>
           <w:sz w:val="28"/>
           <w:szCs w:val="28"/>
         </w:rPr>
@@ -3749,8 +4582,18 @@
           <w:sz w:val="28"/>
           <w:szCs w:val="28"/>
         </w:rPr>
-        <w:t xml:space="preserve"> view.py</w:t>
-      </w:r>
+        <w:t xml:space="preserve"> </w:t>
+      </w:r>
+      <w:proofErr w:type="gramStart"/>
+      <w:r>
+        <w:rPr>
+          <w:rFonts w:ascii="Palatino" w:hAnsi="Palatino" w:hint="eastAsia"/>
+          <w:sz w:val="28"/>
+          <w:szCs w:val="28"/>
+        </w:rPr>
+        <w:t>view.py</w:t>
+      </w:r>
+      <w:proofErr w:type="gramEnd"/>
       <w:r>
         <w:rPr>
           <w:rFonts w:ascii="Palatino" w:hAnsi="Palatino" w:hint="eastAsia"/>
@@ -3795,16 +4638,16 @@
     <w:p>
       <w:pPr>
         <w:rPr>
-          <w:rFonts w:ascii="Palatino" w:hAnsi="Palatino" w:hint="eastAsia"/>
-          <w:sz w:val="28"/>
-          <w:szCs w:val="28"/>
-        </w:rPr>
-      </w:pPr>
-    </w:p>
-    <w:p>
-      <w:pPr>
-        <w:rPr>
-          <w:rFonts w:ascii="Palatino" w:hAnsi="Palatino" w:hint="eastAsia"/>
+          <w:rFonts w:ascii="Palatino" w:hAnsi="Palatino"/>
+          <w:sz w:val="28"/>
+          <w:szCs w:val="28"/>
+        </w:rPr>
+      </w:pPr>
+    </w:p>
+    <w:p>
+      <w:pPr>
+        <w:rPr>
+          <w:rFonts w:ascii="Palatino" w:hAnsi="Palatino"/>
           <w:sz w:val="28"/>
           <w:szCs w:val="28"/>
         </w:rPr>
@@ -3858,11 +4701,12 @@
           <w:numId w:val="7"/>
         </w:numPr>
         <w:rPr>
-          <w:rFonts w:ascii="Palatino" w:hAnsi="Palatino" w:hint="eastAsia"/>
-          <w:sz w:val="28"/>
-          <w:szCs w:val="28"/>
-        </w:rPr>
-      </w:pPr>
+          <w:rFonts w:ascii="Palatino" w:hAnsi="Palatino"/>
+          <w:sz w:val="28"/>
+          <w:szCs w:val="28"/>
+        </w:rPr>
+      </w:pPr>
+      <w:proofErr w:type="spellStart"/>
       <w:r>
         <w:rPr>
           <w:rFonts w:ascii="Palatino" w:hAnsi="Palatino" w:hint="eastAsia"/>
@@ -3879,6 +4723,7 @@
         </w:rPr>
         <w:t>d</w:t>
       </w:r>
+      <w:proofErr w:type="spellEnd"/>
     </w:p>
     <w:p>
       <w:pPr>
@@ -3888,7 +4733,7 @@
           <w:numId w:val="7"/>
         </w:numPr>
         <w:rPr>
-          <w:rFonts w:ascii="Palatino" w:hAnsi="Palatino" w:hint="eastAsia"/>
+          <w:rFonts w:ascii="Palatino" w:hAnsi="Palatino"/>
           <w:sz w:val="28"/>
           <w:szCs w:val="28"/>
         </w:rPr>
@@ -3926,11 +4771,12 @@
           <w:numId w:val="7"/>
         </w:numPr>
         <w:rPr>
-          <w:rFonts w:ascii="Palatino" w:hAnsi="Palatino" w:hint="eastAsia"/>
-          <w:sz w:val="28"/>
-          <w:szCs w:val="28"/>
-        </w:rPr>
-      </w:pPr>
+          <w:rFonts w:ascii="Palatino" w:hAnsi="Palatino"/>
+          <w:sz w:val="28"/>
+          <w:szCs w:val="28"/>
+        </w:rPr>
+      </w:pPr>
+      <w:proofErr w:type="gramStart"/>
       <w:r>
         <w:rPr>
           <w:rFonts w:ascii="Palatino" w:hAnsi="Palatino" w:hint="eastAsia"/>
@@ -3939,29 +4785,21 @@
         </w:rPr>
         <w:t>bootstrap</w:t>
       </w:r>
-    </w:p>
-    <w:p>
-      <w:pPr>
-        <w:rPr>
-          <w:rFonts w:ascii="Palatino" w:hAnsi="Palatino" w:hint="eastAsia"/>
-          <w:sz w:val="28"/>
-          <w:szCs w:val="28"/>
-        </w:rPr>
-      </w:pPr>
-    </w:p>
-    <w:p>
-      <w:pPr>
-        <w:rPr>
-          <w:rFonts w:ascii="Palatino" w:hAnsi="Palatino" w:hint="eastAsia"/>
-          <w:sz w:val="28"/>
-          <w:szCs w:val="28"/>
-        </w:rPr>
-      </w:pPr>
-    </w:p>
-    <w:p>
-      <w:pPr>
-        <w:rPr>
-          <w:rFonts w:ascii="Palatino" w:hAnsi="Palatino" w:hint="eastAsia"/>
+      <w:proofErr w:type="gramEnd"/>
+    </w:p>
+    <w:p>
+      <w:pPr>
+        <w:rPr>
+          <w:rFonts w:ascii="Palatino" w:hAnsi="Palatino"/>
+          <w:sz w:val="28"/>
+          <w:szCs w:val="28"/>
+        </w:rPr>
+      </w:pPr>
+    </w:p>
+    <w:p>
+      <w:pPr>
+        <w:rPr>
+          <w:rFonts w:ascii="Palatino" w:hAnsi="Palatino"/>
           <w:sz w:val="28"/>
           <w:szCs w:val="28"/>
         </w:rPr>
@@ -3974,13 +4812,11 @@
         </w:rPr>
         <w:t>Technology stack:</w:t>
       </w:r>
-      <w:bookmarkStart w:id="0" w:name="_GoBack"/>
-      <w:bookmarkEnd w:id="0"/>
-    </w:p>
-    <w:p>
-      <w:pPr>
-        <w:rPr>
-          <w:rFonts w:ascii="Palatino" w:hAnsi="Palatino" w:hint="eastAsia"/>
+    </w:p>
+    <w:p>
+      <w:pPr>
+        <w:rPr>
+          <w:rFonts w:ascii="Palatino" w:hAnsi="Palatino"/>
           <w:sz w:val="40"/>
           <w:szCs w:val="40"/>
         </w:rPr>
@@ -4585,13 +5421,23 @@
         </w:rPr>
         <w:t xml:space="preserve"> abstraction </w:t>
       </w:r>
-      <w:r>
-        <w:rPr>
-          <w:rFonts w:ascii="Palatino" w:hAnsi="Palatino" w:hint="eastAsia"/>
-          <w:sz w:val="28"/>
-          <w:szCs w:val="28"/>
-        </w:rPr>
-        <w:t>layer, form</w:t>
+      <w:proofErr w:type="gramStart"/>
+      <w:r>
+        <w:rPr>
+          <w:rFonts w:ascii="Palatino" w:hAnsi="Palatino" w:hint="eastAsia"/>
+          <w:sz w:val="28"/>
+          <w:szCs w:val="28"/>
+        </w:rPr>
+        <w:t>layer,</w:t>
+      </w:r>
+      <w:proofErr w:type="gramEnd"/>
+      <w:r>
+        <w:rPr>
+          <w:rFonts w:ascii="Palatino" w:hAnsi="Palatino" w:hint="eastAsia"/>
+          <w:sz w:val="28"/>
+          <w:szCs w:val="28"/>
+        </w:rPr>
+        <w:t xml:space="preserve"> form</w:t>
       </w:r>
       <w:r>
         <w:rPr>
@@ -5530,7 +6376,7 @@
       <w:pPr>
         <w:ind w:left="1680" w:firstLine="420"/>
         <w:rPr>
-          <w:rFonts w:ascii="Palatino" w:hAnsi="Palatino" w:hint="eastAsia"/>
+          <w:rFonts w:ascii="Palatino" w:hAnsi="Palatino"/>
         </w:rPr>
       </w:pPr>
       <w:r>
@@ -5550,7 +6396,7 @@
       <w:pPr>
         <w:ind w:firstLine="420"/>
         <w:rPr>
-          <w:rFonts w:ascii="Palatino" w:hAnsi="Palatino" w:hint="eastAsia"/>
+          <w:rFonts w:ascii="Palatino" w:hAnsi="Palatino"/>
           <w:sz w:val="28"/>
           <w:szCs w:val="28"/>
         </w:rPr>
@@ -5688,16 +6534,16 @@
       <w:pPr>
         <w:ind w:firstLine="420"/>
         <w:rPr>
-          <w:rFonts w:ascii="Palatino" w:hAnsi="Palatino" w:hint="eastAsia"/>
-          <w:sz w:val="28"/>
-          <w:szCs w:val="28"/>
-        </w:rPr>
-      </w:pPr>
-    </w:p>
-    <w:p>
-      <w:pPr>
-        <w:rPr>
-          <w:rFonts w:ascii="Palatino" w:eastAsia="Times New Roman" w:hAnsi="Palatino" w:cs="Times New Roman" w:hint="eastAsia"/>
+          <w:rFonts w:ascii="Palatino" w:hAnsi="Palatino"/>
+          <w:sz w:val="28"/>
+          <w:szCs w:val="28"/>
+        </w:rPr>
+      </w:pPr>
+    </w:p>
+    <w:p>
+      <w:pPr>
+        <w:rPr>
+          <w:rFonts w:ascii="Palatino" w:eastAsia="Times New Roman" w:hAnsi="Palatino" w:cs="Times New Roman"/>
           <w:color w:val="333333"/>
           <w:kern w:val="0"/>
           <w:sz w:val="28"/>
@@ -5753,27 +6599,7 @@
             <w:sz w:val="28"/>
             <w:szCs w:val="28"/>
           </w:rPr>
-          <w:t>https://ads.indeed.com/jobroll</w:t>
-        </w:r>
-        <w:r>
-          <w:rPr>
-            <w:rStyle w:val="a3"/>
-            <w:rFonts w:ascii="Palatino" w:eastAsia="Times New Roman" w:hAnsi="Palatino" w:cs="Times New Roman"/>
-            <w:kern w:val="0"/>
-            <w:sz w:val="28"/>
-            <w:szCs w:val="28"/>
-          </w:rPr>
-          <w:t>/</w:t>
-        </w:r>
-        <w:r>
-          <w:rPr>
-            <w:rStyle w:val="a3"/>
-            <w:rFonts w:ascii="Palatino" w:eastAsia="Times New Roman" w:hAnsi="Palatino" w:cs="Times New Roman"/>
-            <w:kern w:val="0"/>
-            <w:sz w:val="28"/>
-            <w:szCs w:val="28"/>
-          </w:rPr>
-          <w:t>xmlfeed</w:t>
+          <w:t>https://ads.indeed.com/jobroll/xmlfeed</w:t>
         </w:r>
       </w:hyperlink>
       <w:r>
@@ -5836,6 +6662,7 @@
         </w:rPr>
         <w:t>indeed</w:t>
       </w:r>
+      <w:proofErr w:type="gramStart"/>
       <w:r>
         <w:rPr>
           <w:rFonts w:ascii="Palatino" w:eastAsia="Times New Roman" w:hAnsi="Palatino" w:cs="Times New Roman" w:hint="eastAsia"/>
@@ -5846,9 +6673,19 @@
         </w:rPr>
         <w:t>;</w:t>
       </w:r>
-    </w:p>
-    <w:p>
-      <w:pPr>
+      <w:proofErr w:type="gramEnd"/>
+    </w:p>
+    <w:p>
+      <w:pPr>
+        <w:rPr>
+          <w:rFonts w:ascii="Palatino" w:eastAsia="Times New Roman" w:hAnsi="Palatino" w:cs="Times New Roman"/>
+          <w:color w:val="333333"/>
+          <w:kern w:val="0"/>
+          <w:sz w:val="28"/>
+          <w:szCs w:val="28"/>
+        </w:rPr>
+      </w:pPr>
+      <w:r>
         <w:rPr>
           <w:rFonts w:ascii="Palatino" w:eastAsia="Times New Roman" w:hAnsi="Palatino" w:cs="Times New Roman" w:hint="eastAsia"/>
           <w:color w:val="333333"/>
@@ -5856,7 +6693,8 @@
           <w:sz w:val="28"/>
           <w:szCs w:val="28"/>
         </w:rPr>
-      </w:pPr>
+        <w:t xml:space="preserve">  - </w:t>
+      </w:r>
       <w:r>
         <w:rPr>
           <w:rFonts w:ascii="Palatino" w:eastAsia="Times New Roman" w:hAnsi="Palatino" w:cs="Times New Roman" w:hint="eastAsia"/>
@@ -5865,7 +6703,7 @@
           <w:sz w:val="28"/>
           <w:szCs w:val="28"/>
         </w:rPr>
-        <w:t xml:space="preserve">  - </w:t>
+        <w:t xml:space="preserve">Case 2: </w:t>
       </w:r>
       <w:r>
         <w:rPr>
@@ -5875,7 +6713,7 @@
           <w:sz w:val="28"/>
           <w:szCs w:val="28"/>
         </w:rPr>
-        <w:t xml:space="preserve">Case 2: </w:t>
+        <w:t xml:space="preserve">dynamically </w:t>
       </w:r>
       <w:r>
         <w:rPr>
@@ -5885,7 +6723,7 @@
           <w:sz w:val="28"/>
           <w:szCs w:val="28"/>
         </w:rPr>
-        <w:t xml:space="preserve">dynamically </w:t>
+        <w:t xml:space="preserve">retrieve </w:t>
       </w:r>
       <w:r>
         <w:rPr>
@@ -5895,7 +6733,7 @@
           <w:sz w:val="28"/>
           <w:szCs w:val="28"/>
         </w:rPr>
-        <w:t xml:space="preserve">retrieve </w:t>
+        <w:t>the detail of a specific job</w:t>
       </w:r>
       <w:r>
         <w:rPr>
@@ -5905,7 +6743,7 @@
           <w:sz w:val="28"/>
           <w:szCs w:val="28"/>
         </w:rPr>
-        <w:t>the detail of a specific job</w:t>
+        <w:t xml:space="preserve"> by submitting a jobkey</w:t>
       </w:r>
       <w:r>
         <w:rPr>
@@ -5915,7 +6753,27 @@
           <w:sz w:val="28"/>
           <w:szCs w:val="28"/>
         </w:rPr>
-        <w:t xml:space="preserve"> by submitting a jobkey</w:t>
+        <w:t>.</w:t>
+      </w:r>
+      <w:r>
+        <w:rPr>
+          <w:rFonts w:ascii="Palatino" w:eastAsia="Times New Roman" w:hAnsi="Palatino" w:cs="Times New Roman"/>
+          <w:color w:val="333333"/>
+          <w:kern w:val="0"/>
+          <w:sz w:val="28"/>
+          <w:szCs w:val="28"/>
+        </w:rPr>
+        <w:br/>
+      </w:r>
+      <w:r>
+        <w:rPr>
+          <w:rFonts w:ascii="Palatino" w:eastAsia="Times New Roman" w:hAnsi="Palatino" w:cs="Times New Roman"/>
+          <w:color w:val="333333"/>
+          <w:kern w:val="0"/>
+          <w:sz w:val="28"/>
+          <w:szCs w:val="28"/>
+        </w:rPr>
+        <w:br/>
       </w:r>
       <w:r>
         <w:rPr>
@@ -5925,43 +6783,13 @@
           <w:sz w:val="28"/>
           <w:szCs w:val="28"/>
         </w:rPr>
-        <w:t>.</w:t>
-      </w:r>
-      <w:r>
+        <w:t>Glassdoor</w:t>
+      </w:r>
+    </w:p>
+    <w:p>
+      <w:pPr>
         <w:rPr>
           <w:rFonts w:ascii="Palatino" w:eastAsia="Times New Roman" w:hAnsi="Palatino" w:cs="Times New Roman"/>
-          <w:color w:val="333333"/>
-          <w:kern w:val="0"/>
-          <w:sz w:val="28"/>
-          <w:szCs w:val="28"/>
-        </w:rPr>
-        <w:br/>
-      </w:r>
-      <w:r>
-        <w:rPr>
-          <w:rFonts w:ascii="Palatino" w:eastAsia="Times New Roman" w:hAnsi="Palatino" w:cs="Times New Roman"/>
-          <w:color w:val="333333"/>
-          <w:kern w:val="0"/>
-          <w:sz w:val="28"/>
-          <w:szCs w:val="28"/>
-        </w:rPr>
-        <w:br/>
-      </w:r>
-      <w:r>
-        <w:rPr>
-          <w:rFonts w:ascii="Palatino" w:eastAsia="Times New Roman" w:hAnsi="Palatino" w:cs="Times New Roman" w:hint="eastAsia"/>
-          <w:color w:val="333333"/>
-          <w:kern w:val="0"/>
-          <w:sz w:val="28"/>
-          <w:szCs w:val="28"/>
-        </w:rPr>
-        <w:t>Glassdoor</w:t>
-      </w:r>
-    </w:p>
-    <w:p>
-      <w:pPr>
-        <w:rPr>
-          <w:rFonts w:ascii="Palatino" w:eastAsia="Times New Roman" w:hAnsi="Palatino" w:cs="Times New Roman" w:hint="eastAsia"/>
           <w:color w:val="333333"/>
           <w:kern w:val="0"/>
           <w:sz w:val="28"/>
@@ -5984,7 +6812,7 @@
     <w:p>
       <w:pPr>
         <w:rPr>
-          <w:rFonts w:ascii="Palatino" w:eastAsia="Times New Roman" w:hAnsi="Palatino" w:cs="Times New Roman" w:hint="eastAsia"/>
+          <w:rFonts w:ascii="Palatino" w:eastAsia="Times New Roman" w:hAnsi="Palatino" w:cs="Times New Roman"/>
           <w:color w:val="333333"/>
           <w:kern w:val="0"/>
           <w:sz w:val="28"/>
@@ -6096,7 +6924,7 @@
     <w:p>
       <w:pPr>
         <w:rPr>
-          <w:rFonts w:ascii="Palatino" w:eastAsia="Times New Roman" w:hAnsi="Palatino" w:cs="Times New Roman" w:hint="eastAsia"/>
+          <w:rFonts w:ascii="Palatino" w:eastAsia="Times New Roman" w:hAnsi="Palatino" w:cs="Times New Roman"/>
           <w:color w:val="333333"/>
           <w:kern w:val="0"/>
           <w:sz w:val="28"/>
@@ -6107,7 +6935,7 @@
     <w:p>
       <w:pPr>
         <w:rPr>
-          <w:rFonts w:ascii="Palatino" w:hAnsi="Palatino" w:hint="eastAsia"/>
+          <w:rFonts w:ascii="Palatino" w:hAnsi="Palatino"/>
           <w:b/>
           <w:sz w:val="32"/>
           <w:szCs w:val="32"/>
@@ -6167,22 +6995,40 @@
         </w:rPr>
         <w:t>CRUD operations)</w:t>
       </w:r>
+      <w:r>
+        <w:rPr>
+          <w:rFonts w:ascii="Palatino" w:hAnsi="Palatino"/>
+          <w:b/>
+          <w:sz w:val="32"/>
+          <w:szCs w:val="32"/>
+        </w:rPr>
+        <w:br/>
+      </w:r>
+      <w:r>
+        <w:rPr>
+          <w:rFonts w:ascii="Palatino" w:hAnsi="Palatino"/>
+          <w:sz w:val="28"/>
+          <w:szCs w:val="28"/>
+        </w:rPr>
+        <w:t>CareerMedley use case analysis</w:t>
+      </w:r>
     </w:p>
     <w:p>
       <w:pPr>
         <w:pStyle w:val="normal"/>
-        <w:spacing w:before="240"/>
-        <w:rPr>
-          <w:sz w:val="28"/>
-          <w:szCs w:val="28"/>
-        </w:rPr>
-      </w:pPr>
-      <w:r>
-        <w:rPr>
-          <w:sz w:val="28"/>
-          <w:szCs w:val="28"/>
-        </w:rPr>
-        <w:t>CareerMedley use case analysis</w:t>
+        <w:rPr>
+          <w:rFonts w:ascii="Palatino" w:hAnsi="Palatino"/>
+          <w:sz w:val="28"/>
+          <w:szCs w:val="28"/>
+        </w:rPr>
+      </w:pPr>
+      <w:r>
+        <w:rPr>
+          <w:rFonts w:ascii="Palatino" w:hAnsi="Palatino"/>
+          <w:sz w:val="28"/>
+          <w:szCs w:val="28"/>
+        </w:rPr>
+        <w:t>- List all open positions</w:t>
       </w:r>
     </w:p>
     <w:p>
@@ -6200,7 +7046,7 @@
           <w:sz w:val="28"/>
           <w:szCs w:val="28"/>
         </w:rPr>
-        <w:t>------------------------------------------------------</w:t>
+        <w:t>- Update open positions</w:t>
       </w:r>
     </w:p>
     <w:p>
@@ -6218,7 +7064,7 @@
           <w:sz w:val="28"/>
           <w:szCs w:val="28"/>
         </w:rPr>
-        <w:t>- List all open positions</w:t>
+        <w:t>- List all employers</w:t>
       </w:r>
     </w:p>
     <w:p>
@@ -6236,7 +7082,7 @@
           <w:sz w:val="28"/>
           <w:szCs w:val="28"/>
         </w:rPr>
-        <w:t>- Update open positions</w:t>
+        <w:t>- Update employers</w:t>
       </w:r>
     </w:p>
     <w:p>
@@ -6254,7 +7100,23 @@
           <w:sz w:val="28"/>
           <w:szCs w:val="28"/>
         </w:rPr>
-        <w:t>- List all employers</w:t>
+        <w:t>- List/Upload/Delete resumes</w:t>
+      </w:r>
+      <w:r>
+        <w:rPr>
+          <w:rFonts w:ascii="Palatino" w:hAnsi="Palatino" w:hint="eastAsia"/>
+          <w:sz w:val="28"/>
+          <w:szCs w:val="28"/>
+        </w:rPr>
+        <w:t xml:space="preserve"> or </w:t>
+      </w:r>
+      <w:r>
+        <w:rPr>
+          <w:rFonts w:ascii="Palatino" w:hAnsi="Palatino"/>
+          <w:sz w:val="28"/>
+          <w:szCs w:val="28"/>
+        </w:rPr>
+        <w:t>Cover Letter</w:t>
       </w:r>
     </w:p>
     <w:p>
@@ -6272,7 +7134,7 @@
           <w:sz w:val="28"/>
           <w:szCs w:val="28"/>
         </w:rPr>
-        <w:t>- Update employers</w:t>
+        <w:t>- Register on employer’s official website</w:t>
       </w:r>
     </w:p>
     <w:p>
@@ -6290,7 +7152,7 @@
           <w:sz w:val="28"/>
           <w:szCs w:val="28"/>
         </w:rPr>
-        <w:t>- List/Upload/Delete resumes</w:t>
+        <w:t>- List all my job applications</w:t>
       </w:r>
     </w:p>
     <w:p>
@@ -6308,7 +7170,7 @@
           <w:sz w:val="28"/>
           <w:szCs w:val="28"/>
         </w:rPr>
-        <w:t>- Upload Cover Letter</w:t>
+        <w:t>- Create views for job applications</w:t>
       </w:r>
     </w:p>
     <w:p>
@@ -6326,7 +7188,7 @@
           <w:sz w:val="28"/>
           <w:szCs w:val="28"/>
         </w:rPr>
-        <w:t>- Register on employer’s official website</w:t>
+        <w:t>- View a specific job application view</w:t>
       </w:r>
     </w:p>
     <w:p>
@@ -6344,68 +7206,14 @@
           <w:sz w:val="28"/>
           <w:szCs w:val="28"/>
         </w:rPr>
-        <w:t>- List all my job applications</w:t>
+        <w:t>- Apply a specific position</w:t>
       </w:r>
     </w:p>
     <w:p>
       <w:pPr>
         <w:pStyle w:val="normal"/>
         <w:rPr>
-          <w:rFonts w:ascii="Palatino" w:hAnsi="Palatino"/>
-          <w:sz w:val="28"/>
-          <w:szCs w:val="28"/>
-        </w:rPr>
-      </w:pPr>
-      <w:r>
-        <w:rPr>
-          <w:rFonts w:ascii="Palatino" w:hAnsi="Palatino"/>
-          <w:sz w:val="28"/>
-          <w:szCs w:val="28"/>
-        </w:rPr>
-        <w:t>- Create views for job applications</w:t>
-      </w:r>
-    </w:p>
-    <w:p>
-      <w:pPr>
-        <w:pStyle w:val="normal"/>
-        <w:rPr>
-          <w:rFonts w:ascii="Palatino" w:hAnsi="Palatino"/>
-          <w:sz w:val="28"/>
-          <w:szCs w:val="28"/>
-        </w:rPr>
-      </w:pPr>
-      <w:r>
-        <w:rPr>
-          <w:rFonts w:ascii="Palatino" w:hAnsi="Palatino"/>
-          <w:sz w:val="28"/>
-          <w:szCs w:val="28"/>
-        </w:rPr>
-        <w:t>- View a specific job application view</w:t>
-      </w:r>
-    </w:p>
-    <w:p>
-      <w:pPr>
-        <w:pStyle w:val="normal"/>
-        <w:rPr>
-          <w:rFonts w:ascii="Palatino" w:hAnsi="Palatino"/>
-          <w:sz w:val="28"/>
-          <w:szCs w:val="28"/>
-        </w:rPr>
-      </w:pPr>
-      <w:r>
-        <w:rPr>
-          <w:rFonts w:ascii="Palatino" w:hAnsi="Palatino"/>
-          <w:sz w:val="28"/>
-          <w:szCs w:val="28"/>
-        </w:rPr>
-        <w:t>- Apply a specific position</w:t>
-      </w:r>
-    </w:p>
-    <w:p>
-      <w:pPr>
-        <w:pStyle w:val="normal"/>
-        <w:rPr>
-          <w:rFonts w:ascii="Palatino" w:hAnsi="Palatino"/>
+          <w:rFonts w:ascii="Palatino" w:hAnsi="Palatino" w:hint="eastAsia"/>
           <w:sz w:val="28"/>
           <w:szCs w:val="28"/>
         </w:rPr>
@@ -6417,24 +7225,6 @@
           <w:szCs w:val="28"/>
         </w:rPr>
         <w:t>- Update application status</w:t>
-      </w:r>
-    </w:p>
-    <w:p>
-      <w:pPr>
-        <w:pStyle w:val="normal"/>
-        <w:rPr>
-          <w:rFonts w:ascii="Palatino" w:hAnsi="Palatino"/>
-          <w:sz w:val="28"/>
-          <w:szCs w:val="28"/>
-        </w:rPr>
-      </w:pPr>
-      <w:r>
-        <w:rPr>
-          <w:rFonts w:ascii="Palatino" w:hAnsi="Palatino"/>
-          <w:sz w:val="28"/>
-          <w:szCs w:val="28"/>
-        </w:rPr>
-        <w:t>- View deadlines</w:t>
       </w:r>
       <w:r>
         <w:rPr>
@@ -6445,6 +7235,30 @@
         <w:br/>
         <w:t>------------------------------------------------------</w:t>
       </w:r>
+      <w:r>
+        <w:rPr>
+          <w:rFonts w:ascii="Palatino" w:hAnsi="Palatino" w:hint="eastAsia"/>
+          <w:sz w:val="28"/>
+          <w:szCs w:val="28"/>
+        </w:rPr>
+        <w:t>---------------</w:t>
+      </w:r>
+      <w:r>
+        <w:rPr>
+          <w:rFonts w:ascii="Palatino" w:hAnsi="Palatino" w:hint="eastAsia"/>
+          <w:sz w:val="28"/>
+          <w:szCs w:val="28"/>
+        </w:rPr>
+        <w:t>------------</w:t>
+      </w:r>
+      <w:r>
+        <w:rPr>
+          <w:rFonts w:ascii="Palatino" w:hAnsi="Palatino" w:hint="eastAsia"/>
+          <w:sz w:val="28"/>
+          <w:szCs w:val="28"/>
+        </w:rPr>
+        <w:t>-----------</w:t>
+      </w:r>
     </w:p>
     <w:p>
       <w:pPr>
@@ -6571,16 +7385,14 @@
         </w:rPr>
         <w:t>------------------------------------------------------</w:t>
       </w:r>
-    </w:p>
-    <w:p>
-      <w:pPr>
-        <w:pStyle w:val="normal"/>
-        <w:rPr>
-          <w:rFonts w:ascii="Palatino" w:hAnsi="Palatino"/>
-          <w:sz w:val="28"/>
-          <w:szCs w:val="28"/>
-        </w:rPr>
-      </w:pPr>
+      <w:r>
+        <w:rPr>
+          <w:rFonts w:ascii="Palatino" w:hAnsi="Palatino" w:hint="eastAsia"/>
+          <w:sz w:val="28"/>
+          <w:szCs w:val="28"/>
+        </w:rPr>
+        <w:t>--------------------------------------</w:t>
+      </w:r>
       <w:r>
         <w:rPr>
           <w:rFonts w:ascii="Palatino" w:hAnsi="Palatino"/>
@@ -6668,8 +7480,36 @@
           <w:sz w:val="28"/>
           <w:szCs w:val="28"/>
         </w:rPr>
-        <w:t>a. import by invoking INDEED api</w:t>
-      </w:r>
+        <w:t xml:space="preserve">a. </w:t>
+      </w:r>
+      <w:proofErr w:type="gramStart"/>
+      <w:r>
+        <w:rPr>
+          <w:rFonts w:ascii="Palatino" w:hAnsi="Palatino"/>
+          <w:sz w:val="28"/>
+          <w:szCs w:val="28"/>
+        </w:rPr>
+        <w:t>import</w:t>
+      </w:r>
+      <w:proofErr w:type="gramEnd"/>
+      <w:r>
+        <w:rPr>
+          <w:rFonts w:ascii="Palatino" w:hAnsi="Palatino"/>
+          <w:sz w:val="28"/>
+          <w:szCs w:val="28"/>
+        </w:rPr>
+        <w:t xml:space="preserve"> by invoking INDEED </w:t>
+      </w:r>
+      <w:proofErr w:type="spellStart"/>
+      <w:r>
+        <w:rPr>
+          <w:rFonts w:ascii="Palatino" w:hAnsi="Palatino"/>
+          <w:sz w:val="28"/>
+          <w:szCs w:val="28"/>
+        </w:rPr>
+        <w:t>api</w:t>
+      </w:r>
+      <w:proofErr w:type="spellEnd"/>
     </w:p>
     <w:p>
       <w:pPr>
@@ -6686,7 +7526,43 @@
           <w:sz w:val="28"/>
           <w:szCs w:val="28"/>
         </w:rPr>
-        <w:t>b. manually type in related infos, like title, location, employer name.</w:t>
+        <w:t xml:space="preserve">b. </w:t>
+      </w:r>
+      <w:proofErr w:type="gramStart"/>
+      <w:r>
+        <w:rPr>
+          <w:rFonts w:ascii="Palatino" w:hAnsi="Palatino"/>
+          <w:sz w:val="28"/>
+          <w:szCs w:val="28"/>
+        </w:rPr>
+        <w:t>manually</w:t>
+      </w:r>
+      <w:proofErr w:type="gramEnd"/>
+      <w:r>
+        <w:rPr>
+          <w:rFonts w:ascii="Palatino" w:hAnsi="Palatino"/>
+          <w:sz w:val="28"/>
+          <w:szCs w:val="28"/>
+        </w:rPr>
+        <w:t xml:space="preserve"> type in related </w:t>
+      </w:r>
+      <w:proofErr w:type="spellStart"/>
+      <w:r>
+        <w:rPr>
+          <w:rFonts w:ascii="Palatino" w:hAnsi="Palatino"/>
+          <w:sz w:val="28"/>
+          <w:szCs w:val="28"/>
+        </w:rPr>
+        <w:t>infos</w:t>
+      </w:r>
+      <w:proofErr w:type="spellEnd"/>
+      <w:r>
+        <w:rPr>
+          <w:rFonts w:ascii="Palatino" w:hAnsi="Palatino"/>
+          <w:sz w:val="28"/>
+          <w:szCs w:val="28"/>
+        </w:rPr>
+        <w:t>, like title, location, employer name.</w:t>
       </w:r>
     </w:p>
     <w:p>
@@ -6698,13 +7574,23 @@
           <w:szCs w:val="28"/>
         </w:rPr>
       </w:pPr>
-      <w:r>
-        <w:rPr>
-          <w:rFonts w:ascii="Palatino" w:hAnsi="Palatino"/>
-          <w:sz w:val="28"/>
-          <w:szCs w:val="28"/>
-        </w:rPr>
-        <w:t>and then, if there are new employers, insert them to table: employers</w:t>
+      <w:proofErr w:type="gramStart"/>
+      <w:r>
+        <w:rPr>
+          <w:rFonts w:ascii="Palatino" w:hAnsi="Palatino"/>
+          <w:sz w:val="28"/>
+          <w:szCs w:val="28"/>
+        </w:rPr>
+        <w:t>and</w:t>
+      </w:r>
+      <w:proofErr w:type="gramEnd"/>
+      <w:r>
+        <w:rPr>
+          <w:rFonts w:ascii="Palatino" w:hAnsi="Palatino"/>
+          <w:sz w:val="28"/>
+          <w:szCs w:val="28"/>
+        </w:rPr>
+        <w:t xml:space="preserve"> then, if there are new employers, insert them to table: employers</w:t>
       </w:r>
     </w:p>
     <w:p>
@@ -6724,16 +7610,14 @@
         </w:rPr>
         <w:t>------------------------------------------------------</w:t>
       </w:r>
-    </w:p>
-    <w:p>
-      <w:pPr>
-        <w:pStyle w:val="normal"/>
-        <w:rPr>
-          <w:rFonts w:ascii="Palatino" w:hAnsi="Palatino"/>
-          <w:sz w:val="28"/>
-          <w:szCs w:val="28"/>
-        </w:rPr>
-      </w:pPr>
+      <w:r>
+        <w:rPr>
+          <w:rFonts w:ascii="Palatino" w:hAnsi="Palatino" w:hint="eastAsia"/>
+          <w:sz w:val="28"/>
+          <w:szCs w:val="28"/>
+        </w:rPr>
+        <w:t>--------------------------------------</w:t>
+      </w:r>
       <w:r>
         <w:rPr>
           <w:rFonts w:ascii="Palatino" w:hAnsi="Palatino"/>
@@ -6830,7 +7714,25 @@
           <w:szCs w:val="28"/>
         </w:rPr>
         <w:br/>
-        <w:t>2. provides a list of all open positions (Google, Facebook, etc.)</w:t>
+        <w:t xml:space="preserve">2. </w:t>
+      </w:r>
+      <w:proofErr w:type="gramStart"/>
+      <w:r>
+        <w:rPr>
+          <w:rFonts w:ascii="Palatino" w:hAnsi="Palatino"/>
+          <w:sz w:val="28"/>
+          <w:szCs w:val="28"/>
+        </w:rPr>
+        <w:t>provides</w:t>
+      </w:r>
+      <w:proofErr w:type="gramEnd"/>
+      <w:r>
+        <w:rPr>
+          <w:rFonts w:ascii="Palatino" w:hAnsi="Palatino"/>
+          <w:sz w:val="28"/>
+          <w:szCs w:val="28"/>
+        </w:rPr>
+        <w:t xml:space="preserve"> a list of all open positions (Google, Facebook, etc.)</w:t>
       </w:r>
     </w:p>
     <w:p>
@@ -6850,16 +7752,14 @@
         </w:rPr>
         <w:t>------------------------------------------------------</w:t>
       </w:r>
-    </w:p>
-    <w:p>
-      <w:pPr>
-        <w:pStyle w:val="normal"/>
-        <w:rPr>
-          <w:rFonts w:ascii="Palatino" w:hAnsi="Palatino"/>
-          <w:sz w:val="28"/>
-          <w:szCs w:val="28"/>
-        </w:rPr>
-      </w:pPr>
+      <w:r>
+        <w:rPr>
+          <w:rFonts w:ascii="Palatino" w:hAnsi="Palatino" w:hint="eastAsia"/>
+          <w:sz w:val="28"/>
+          <w:szCs w:val="28"/>
+        </w:rPr>
+        <w:t>--------------------------------------</w:t>
+      </w:r>
       <w:r>
         <w:rPr>
           <w:rFonts w:ascii="Palatino" w:hAnsi="Palatino"/>
@@ -6947,8 +7847,36 @@
           <w:sz w:val="28"/>
           <w:szCs w:val="28"/>
         </w:rPr>
-        <w:t>a. import by invoking GLASSDOOR api</w:t>
-      </w:r>
+        <w:t xml:space="preserve">a. </w:t>
+      </w:r>
+      <w:proofErr w:type="gramStart"/>
+      <w:r>
+        <w:rPr>
+          <w:rFonts w:ascii="Palatino" w:hAnsi="Palatino"/>
+          <w:sz w:val="28"/>
+          <w:szCs w:val="28"/>
+        </w:rPr>
+        <w:t>import</w:t>
+      </w:r>
+      <w:proofErr w:type="gramEnd"/>
+      <w:r>
+        <w:rPr>
+          <w:rFonts w:ascii="Palatino" w:hAnsi="Palatino"/>
+          <w:sz w:val="28"/>
+          <w:szCs w:val="28"/>
+        </w:rPr>
+        <w:t xml:space="preserve"> by invoking GLASSDOOR </w:t>
+      </w:r>
+      <w:proofErr w:type="spellStart"/>
+      <w:r>
+        <w:rPr>
+          <w:rFonts w:ascii="Palatino" w:hAnsi="Palatino"/>
+          <w:sz w:val="28"/>
+          <w:szCs w:val="28"/>
+        </w:rPr>
+        <w:t>api</w:t>
+      </w:r>
+      <w:proofErr w:type="spellEnd"/>
     </w:p>
     <w:p>
       <w:pPr>
@@ -6965,7 +7893,41 @@
           <w:sz w:val="28"/>
           <w:szCs w:val="28"/>
         </w:rPr>
-        <w:t>b. manually input in related infos, like title, location, employer name, ratings.</w:t>
+        <w:t>b.</w:t>
+      </w:r>
+      <w:r>
+        <w:rPr>
+          <w:rFonts w:ascii="Palatino" w:hAnsi="Palatino"/>
+          <w:sz w:val="28"/>
+          <w:szCs w:val="28"/>
+        </w:rPr>
+        <w:t xml:space="preserve"> </w:t>
+      </w:r>
+      <w:proofErr w:type="gramStart"/>
+      <w:r>
+        <w:rPr>
+          <w:rFonts w:ascii="Palatino" w:hAnsi="Palatino"/>
+          <w:sz w:val="28"/>
+          <w:szCs w:val="28"/>
+        </w:rPr>
+        <w:t>manually</w:t>
+      </w:r>
+      <w:proofErr w:type="gramEnd"/>
+      <w:r>
+        <w:rPr>
+          <w:rFonts w:ascii="Palatino" w:hAnsi="Palatino"/>
+          <w:sz w:val="28"/>
+          <w:szCs w:val="28"/>
+        </w:rPr>
+        <w:t xml:space="preserve"> input in related information</w:t>
+      </w:r>
+      <w:r>
+        <w:rPr>
+          <w:rFonts w:ascii="Palatino" w:hAnsi="Palatino"/>
+          <w:sz w:val="28"/>
+          <w:szCs w:val="28"/>
+        </w:rPr>
+        <w:t>, like title, location, employer name, ratings.</w:t>
       </w:r>
     </w:p>
     <w:p>
@@ -6985,6 +7947,22 @@
         </w:rPr>
         <w:t>------------------------------------------------------</w:t>
       </w:r>
+      <w:r>
+        <w:rPr>
+          <w:rFonts w:ascii="Palatino" w:hAnsi="Palatino" w:hint="eastAsia"/>
+          <w:sz w:val="28"/>
+          <w:szCs w:val="28"/>
+        </w:rPr>
+        <w:t>--------------------------------------</w:t>
+      </w:r>
+      <w:r>
+        <w:rPr>
+          <w:rFonts w:ascii="Palatino" w:hAnsi="Palatino"/>
+          <w:sz w:val="28"/>
+          <w:szCs w:val="28"/>
+        </w:rPr>
+        <w:t>Use case: List/Upload/Delete resumes</w:t>
+      </w:r>
     </w:p>
     <w:p>
       <w:pPr>
@@ -7001,7 +7979,7 @@
           <w:sz w:val="28"/>
           <w:szCs w:val="28"/>
         </w:rPr>
-        <w:t>Use case: List/Upload/Delete resumes</w:t>
+        <w:t>Actors: applicant, IDE</w:t>
       </w:r>
     </w:p>
     <w:p>
@@ -7019,6 +7997,226 @@
           <w:sz w:val="28"/>
           <w:szCs w:val="28"/>
         </w:rPr>
+        <w:t>Description: the applicant can list/upload/delete resumes</w:t>
+      </w:r>
+    </w:p>
+    <w:p>
+      <w:pPr>
+        <w:pStyle w:val="normal"/>
+        <w:rPr>
+          <w:rFonts w:ascii="Palatino" w:hAnsi="Palatino"/>
+          <w:sz w:val="28"/>
+          <w:szCs w:val="28"/>
+        </w:rPr>
+      </w:pPr>
+      <w:r>
+        <w:rPr>
+          <w:rFonts w:ascii="Palatino" w:hAnsi="Palatino"/>
+          <w:sz w:val="28"/>
+          <w:szCs w:val="28"/>
+        </w:rPr>
+        <w:t>Precondition: the applicant logs in DB</w:t>
+      </w:r>
+    </w:p>
+    <w:p>
+      <w:pPr>
+        <w:pStyle w:val="normal"/>
+        <w:rPr>
+          <w:rFonts w:ascii="Palatino" w:hAnsi="Palatino"/>
+          <w:sz w:val="28"/>
+          <w:szCs w:val="28"/>
+        </w:rPr>
+      </w:pPr>
+      <w:r>
+        <w:rPr>
+          <w:rFonts w:ascii="Palatino" w:hAnsi="Palatino"/>
+          <w:sz w:val="28"/>
+          <w:szCs w:val="28"/>
+        </w:rPr>
+        <w:t>Steps:</w:t>
+      </w:r>
+    </w:p>
+    <w:p>
+      <w:pPr>
+        <w:pStyle w:val="normal"/>
+        <w:rPr>
+          <w:rFonts w:ascii="Palatino" w:hAnsi="Palatino"/>
+          <w:sz w:val="28"/>
+          <w:szCs w:val="28"/>
+        </w:rPr>
+      </w:pPr>
+      <w:r>
+        <w:rPr>
+          <w:rFonts w:ascii="Palatino" w:hAnsi="Palatino"/>
+          <w:sz w:val="28"/>
+          <w:szCs w:val="28"/>
+        </w:rPr>
+        <w:t>1. IDE queries tables: accounts and resumes tables to get available resumes version for current applicant</w:t>
+      </w:r>
+    </w:p>
+    <w:p>
+      <w:pPr>
+        <w:pStyle w:val="normal"/>
+        <w:rPr>
+          <w:rFonts w:ascii="Palatino" w:hAnsi="Palatino"/>
+          <w:sz w:val="28"/>
+          <w:szCs w:val="28"/>
+        </w:rPr>
+      </w:pPr>
+      <w:r>
+        <w:rPr>
+          <w:rFonts w:ascii="Palatino" w:hAnsi="Palatino"/>
+          <w:sz w:val="28"/>
+          <w:szCs w:val="28"/>
+        </w:rPr>
+        <w:t>For list resumes: IDE return the applicant’s all resume versions</w:t>
+      </w:r>
+    </w:p>
+    <w:p>
+      <w:pPr>
+        <w:pStyle w:val="normal"/>
+        <w:rPr>
+          <w:rFonts w:ascii="Palatino" w:hAnsi="Palatino"/>
+          <w:sz w:val="28"/>
+          <w:szCs w:val="28"/>
+        </w:rPr>
+      </w:pPr>
+      <w:r>
+        <w:rPr>
+          <w:rFonts w:ascii="Palatino" w:hAnsi="Palatino"/>
+          <w:sz w:val="28"/>
+          <w:szCs w:val="28"/>
+        </w:rPr>
+        <w:t xml:space="preserve">For upload resume: upload a new resume to DB, insert new entry in table: resumes to point to the new resume </w:t>
+      </w:r>
+    </w:p>
+    <w:p>
+      <w:pPr>
+        <w:pStyle w:val="normal"/>
+        <w:rPr>
+          <w:rFonts w:ascii="Palatino" w:hAnsi="Palatino"/>
+          <w:sz w:val="28"/>
+          <w:szCs w:val="28"/>
+        </w:rPr>
+      </w:pPr>
+      <w:r>
+        <w:rPr>
+          <w:rFonts w:ascii="Palatino" w:hAnsi="Palatino"/>
+          <w:sz w:val="28"/>
+          <w:szCs w:val="28"/>
+        </w:rPr>
+        <w:t>For delete resume:  IDE displays list of resumes, applicant picks up one to delete. IDE asks for delete confirmation, the applicant acknowledges the deletion, the IDE displays new list of resumes</w:t>
+      </w:r>
+      <w:r>
+        <w:rPr>
+          <w:rFonts w:ascii="Palatino" w:hAnsi="Palatino"/>
+          <w:sz w:val="28"/>
+          <w:szCs w:val="28"/>
+        </w:rPr>
+        <w:br/>
+      </w:r>
+      <w:r>
+        <w:rPr>
+          <w:rFonts w:ascii="Palatino" w:hAnsi="Palatino"/>
+          <w:sz w:val="28"/>
+          <w:szCs w:val="28"/>
+        </w:rPr>
+        <w:t>------------------------------------------------------</w:t>
+      </w:r>
+      <w:r>
+        <w:rPr>
+          <w:rFonts w:ascii="Palatino" w:hAnsi="Palatino" w:hint="eastAsia"/>
+          <w:sz w:val="28"/>
+          <w:szCs w:val="28"/>
+        </w:rPr>
+        <w:t>--------------------------------------</w:t>
+      </w:r>
+    </w:p>
+    <w:p>
+      <w:pPr>
+        <w:pStyle w:val="normal"/>
+        <w:rPr>
+          <w:rFonts w:ascii="Palatino" w:hAnsi="Palatino"/>
+          <w:sz w:val="28"/>
+          <w:szCs w:val="28"/>
+        </w:rPr>
+      </w:pPr>
+      <w:r>
+        <w:rPr>
+          <w:rFonts w:ascii="Palatino" w:hAnsi="Palatino"/>
+          <w:sz w:val="28"/>
+          <w:szCs w:val="28"/>
+        </w:rPr>
+        <w:t>Use case: List/Upload/Delete cover letters</w:t>
+      </w:r>
+    </w:p>
+    <w:p>
+      <w:pPr>
+        <w:pStyle w:val="normal"/>
+        <w:rPr>
+          <w:rFonts w:ascii="Palatino" w:hAnsi="Palatino"/>
+          <w:sz w:val="28"/>
+          <w:szCs w:val="28"/>
+        </w:rPr>
+      </w:pPr>
+      <w:r>
+        <w:rPr>
+          <w:rFonts w:ascii="Palatino" w:hAnsi="Palatino"/>
+          <w:sz w:val="28"/>
+          <w:szCs w:val="28"/>
+        </w:rPr>
+        <w:t>Similar case as above</w:t>
+      </w:r>
+    </w:p>
+    <w:p>
+      <w:pPr>
+        <w:pStyle w:val="normal"/>
+        <w:rPr>
+          <w:rFonts w:ascii="Palatino" w:hAnsi="Palatino"/>
+          <w:sz w:val="28"/>
+          <w:szCs w:val="28"/>
+        </w:rPr>
+      </w:pPr>
+      <w:r>
+        <w:rPr>
+          <w:rFonts w:ascii="Palatino" w:hAnsi="Palatino"/>
+          <w:sz w:val="28"/>
+          <w:szCs w:val="28"/>
+        </w:rPr>
+        <w:t>------------------------------------------------------</w:t>
+      </w:r>
+      <w:r>
+        <w:rPr>
+          <w:rFonts w:ascii="Palatino" w:hAnsi="Palatino" w:hint="eastAsia"/>
+          <w:sz w:val="28"/>
+          <w:szCs w:val="28"/>
+        </w:rPr>
+        <w:t>--------------------------------------</w:t>
+      </w:r>
+      <w:r>
+        <w:rPr>
+          <w:rFonts w:ascii="Palatino" w:hAnsi="Palatino"/>
+          <w:sz w:val="28"/>
+          <w:szCs w:val="28"/>
+        </w:rPr>
+        <w:t>Use case: applicant registers on employer’s official website</w:t>
+      </w:r>
+    </w:p>
+    <w:p>
+      <w:pPr>
+        <w:pStyle w:val="normal"/>
+        <w:rPr>
+          <w:rFonts w:ascii="Palatino" w:hAnsi="Palatino"/>
+          <w:sz w:val="28"/>
+          <w:szCs w:val="28"/>
+        </w:rPr>
+      </w:pPr>
+      <w:r>
+        <w:rPr>
+          <w:rFonts w:ascii="Palatino" w:hAnsi="Palatino"/>
+          <w:sz w:val="28"/>
+          <w:szCs w:val="28"/>
+        </w:rPr>
         <w:t>Actors: applicant, IDE</w:t>
       </w:r>
     </w:p>
@@ -7037,8 +8235,18 @@
           <w:sz w:val="28"/>
           <w:szCs w:val="28"/>
         </w:rPr>
-        <w:t>Description: the applicant can list/upload/delete resumes</w:t>
-      </w:r>
+        <w:t xml:space="preserve">Description: the applicant registers on employer’s official website then populates the fields of table: </w:t>
+      </w:r>
+      <w:proofErr w:type="spellStart"/>
+      <w:r>
+        <w:rPr>
+          <w:rFonts w:ascii="Palatino" w:hAnsi="Palatino"/>
+          <w:sz w:val="28"/>
+          <w:szCs w:val="28"/>
+        </w:rPr>
+        <w:t>employer_site_login_infos</w:t>
+      </w:r>
+      <w:proofErr w:type="spellEnd"/>
     </w:p>
     <w:p>
       <w:pPr>
@@ -7091,7 +8299,25 @@
           <w:sz w:val="28"/>
           <w:szCs w:val="28"/>
         </w:rPr>
-        <w:t>1. IDE queries tables: accounts and resumes tables to get available resumes version for current applicant</w:t>
+        <w:t xml:space="preserve">1. </w:t>
+      </w:r>
+      <w:proofErr w:type="gramStart"/>
+      <w:r>
+        <w:rPr>
+          <w:rFonts w:ascii="Palatino" w:hAnsi="Palatino"/>
+          <w:sz w:val="28"/>
+          <w:szCs w:val="28"/>
+        </w:rPr>
+        <w:t>applicant</w:t>
+      </w:r>
+      <w:proofErr w:type="gramEnd"/>
+      <w:r>
+        <w:rPr>
+          <w:rFonts w:ascii="Palatino" w:hAnsi="Palatino"/>
+          <w:sz w:val="28"/>
+          <w:szCs w:val="28"/>
+        </w:rPr>
+        <w:t xml:space="preserve"> visits the official website of the employer</w:t>
       </w:r>
     </w:p>
     <w:p>
@@ -7109,7 +8335,25 @@
           <w:sz w:val="28"/>
           <w:szCs w:val="28"/>
         </w:rPr>
-        <w:t>For list resumes: IDE return the applicant’s all resume versions</w:t>
+        <w:t xml:space="preserve">2. </w:t>
+      </w:r>
+      <w:proofErr w:type="gramStart"/>
+      <w:r>
+        <w:rPr>
+          <w:rFonts w:ascii="Palatino" w:hAnsi="Palatino"/>
+          <w:sz w:val="28"/>
+          <w:szCs w:val="28"/>
+        </w:rPr>
+        <w:t>applicant</w:t>
+      </w:r>
+      <w:proofErr w:type="gramEnd"/>
+      <w:r>
+        <w:rPr>
+          <w:rFonts w:ascii="Palatino" w:hAnsi="Palatino"/>
+          <w:sz w:val="28"/>
+          <w:szCs w:val="28"/>
+        </w:rPr>
+        <w:t xml:space="preserve"> chooses a combination of email, id, password to register on employer’s website</w:t>
       </w:r>
     </w:p>
     <w:p>
@@ -7127,25 +8371,43 @@
           <w:sz w:val="28"/>
           <w:szCs w:val="28"/>
         </w:rPr>
-        <w:t xml:space="preserve">For upload resume: upload a new resume to DB, insert new entry in table: resumes to point to the new resume </w:t>
-      </w:r>
-    </w:p>
-    <w:p>
-      <w:pPr>
-        <w:pStyle w:val="normal"/>
-        <w:rPr>
-          <w:rFonts w:ascii="Palatino" w:hAnsi="Palatino"/>
-          <w:sz w:val="28"/>
-          <w:szCs w:val="28"/>
-        </w:rPr>
-      </w:pPr>
-      <w:r>
-        <w:rPr>
-          <w:rFonts w:ascii="Palatino" w:hAnsi="Palatino"/>
-          <w:sz w:val="28"/>
-          <w:szCs w:val="28"/>
-        </w:rPr>
-        <w:t>For delete resume:  IDE displays list of resumes, applicant picks up one to delete. IDE asks for delete confirmation, the applicant acknowledges the deletion, the IDE displays new list of resumes</w:t>
+        <w:t xml:space="preserve">3. </w:t>
+      </w:r>
+      <w:proofErr w:type="gramStart"/>
+      <w:r>
+        <w:rPr>
+          <w:rFonts w:ascii="Palatino" w:hAnsi="Palatino"/>
+          <w:sz w:val="28"/>
+          <w:szCs w:val="28"/>
+        </w:rPr>
+        <w:t>applicant</w:t>
+      </w:r>
+      <w:proofErr w:type="gramEnd"/>
+      <w:r>
+        <w:rPr>
+          <w:rFonts w:ascii="Palatino" w:hAnsi="Palatino"/>
+          <w:sz w:val="28"/>
+          <w:szCs w:val="28"/>
+        </w:rPr>
+        <w:t xml:space="preserve"> also input the combination of email, id, password to the table: </w:t>
+      </w:r>
+      <w:proofErr w:type="spellStart"/>
+      <w:r>
+        <w:rPr>
+          <w:rFonts w:ascii="Palatino" w:hAnsi="Palatino"/>
+          <w:sz w:val="28"/>
+          <w:szCs w:val="28"/>
+        </w:rPr>
+        <w:t>employer_site_login_infos</w:t>
+      </w:r>
+      <w:proofErr w:type="spellEnd"/>
+      <w:r>
+        <w:rPr>
+          <w:rFonts w:ascii="Palatino" w:hAnsi="Palatino"/>
+          <w:sz w:val="28"/>
+          <w:szCs w:val="28"/>
+        </w:rPr>
+        <w:t xml:space="preserve"> (Since different websites require different id/password naming rules, if we don’t store those combinations carefully, sometimes we forget the combination, and then we couldn’t login the employer’s official site again.)</w:t>
       </w:r>
       <w:r>
         <w:rPr>
@@ -7154,214 +8416,22 @@
           <w:szCs w:val="28"/>
         </w:rPr>
         <w:br/>
+      </w:r>
+      <w:r>
+        <w:rPr>
+          <w:rFonts w:ascii="Palatino" w:hAnsi="Palatino"/>
+          <w:sz w:val="28"/>
+          <w:szCs w:val="28"/>
+        </w:rPr>
         <w:t>------------------------------------------------------</w:t>
       </w:r>
-    </w:p>
-    <w:p>
-      <w:pPr>
-        <w:pStyle w:val="normal"/>
-        <w:rPr>
-          <w:rFonts w:ascii="Palatino" w:hAnsi="Palatino"/>
-          <w:sz w:val="28"/>
-          <w:szCs w:val="28"/>
-        </w:rPr>
-      </w:pPr>
-      <w:r>
-        <w:rPr>
-          <w:rFonts w:ascii="Palatino" w:hAnsi="Palatino"/>
-          <w:sz w:val="28"/>
-          <w:szCs w:val="28"/>
-        </w:rPr>
-        <w:t>Use case: List/Upload/Delete cover letters</w:t>
-      </w:r>
-    </w:p>
-    <w:p>
-      <w:pPr>
-        <w:pStyle w:val="normal"/>
-        <w:rPr>
-          <w:rFonts w:ascii="Palatino" w:hAnsi="Palatino"/>
-          <w:sz w:val="28"/>
-          <w:szCs w:val="28"/>
-        </w:rPr>
-      </w:pPr>
-      <w:r>
-        <w:rPr>
-          <w:rFonts w:ascii="Palatino" w:hAnsi="Palatino"/>
-          <w:sz w:val="28"/>
-          <w:szCs w:val="28"/>
-        </w:rPr>
-        <w:t>Similar case as above</w:t>
-      </w:r>
-    </w:p>
-    <w:p>
-      <w:pPr>
-        <w:pStyle w:val="normal"/>
-        <w:rPr>
-          <w:rFonts w:ascii="Palatino" w:hAnsi="Palatino"/>
-          <w:sz w:val="28"/>
-          <w:szCs w:val="28"/>
-        </w:rPr>
-      </w:pPr>
-      <w:r>
-        <w:rPr>
-          <w:rFonts w:ascii="Palatino" w:hAnsi="Palatino"/>
-          <w:sz w:val="28"/>
-          <w:szCs w:val="28"/>
-        </w:rPr>
-        <w:t>------------------------------------------------------</w:t>
-      </w:r>
-    </w:p>
-    <w:p>
-      <w:pPr>
-        <w:pStyle w:val="normal"/>
-        <w:rPr>
-          <w:rFonts w:ascii="Palatino" w:hAnsi="Palatino"/>
-          <w:sz w:val="28"/>
-          <w:szCs w:val="28"/>
-        </w:rPr>
-      </w:pPr>
-      <w:r>
-        <w:rPr>
-          <w:rFonts w:ascii="Palatino" w:hAnsi="Palatino"/>
-          <w:sz w:val="28"/>
-          <w:szCs w:val="28"/>
-        </w:rPr>
-        <w:t>Use case: applicant registers on employer’s official website</w:t>
-      </w:r>
-    </w:p>
-    <w:p>
-      <w:pPr>
-        <w:pStyle w:val="normal"/>
-        <w:rPr>
-          <w:rFonts w:ascii="Palatino" w:hAnsi="Palatino"/>
-          <w:sz w:val="28"/>
-          <w:szCs w:val="28"/>
-        </w:rPr>
-      </w:pPr>
-      <w:r>
-        <w:rPr>
-          <w:rFonts w:ascii="Palatino" w:hAnsi="Palatino"/>
-          <w:sz w:val="28"/>
-          <w:szCs w:val="28"/>
-        </w:rPr>
-        <w:t>Actors: applicant, IDE</w:t>
-      </w:r>
-    </w:p>
-    <w:p>
-      <w:pPr>
-        <w:pStyle w:val="normal"/>
-        <w:rPr>
-          <w:rFonts w:ascii="Palatino" w:hAnsi="Palatino"/>
-          <w:sz w:val="28"/>
-          <w:szCs w:val="28"/>
-        </w:rPr>
-      </w:pPr>
-      <w:r>
-        <w:rPr>
-          <w:rFonts w:ascii="Palatino" w:hAnsi="Palatino"/>
-          <w:sz w:val="28"/>
-          <w:szCs w:val="28"/>
-        </w:rPr>
-        <w:t>Description: the applicant registers on employer’s official website then populates the fields of table: employer_site_login_infos</w:t>
-      </w:r>
-    </w:p>
-    <w:p>
-      <w:pPr>
-        <w:pStyle w:val="normal"/>
-        <w:rPr>
-          <w:rFonts w:ascii="Palatino" w:hAnsi="Palatino"/>
-          <w:sz w:val="28"/>
-          <w:szCs w:val="28"/>
-        </w:rPr>
-      </w:pPr>
-      <w:r>
-        <w:rPr>
-          <w:rFonts w:ascii="Palatino" w:hAnsi="Palatino"/>
-          <w:sz w:val="28"/>
-          <w:szCs w:val="28"/>
-        </w:rPr>
-        <w:t>Precondition: the applicant logs in DB</w:t>
-      </w:r>
-    </w:p>
-    <w:p>
-      <w:pPr>
-        <w:pStyle w:val="normal"/>
-        <w:rPr>
-          <w:rFonts w:ascii="Palatino" w:hAnsi="Palatino"/>
-          <w:sz w:val="28"/>
-          <w:szCs w:val="28"/>
-        </w:rPr>
-      </w:pPr>
-      <w:r>
-        <w:rPr>
-          <w:rFonts w:ascii="Palatino" w:hAnsi="Palatino"/>
-          <w:sz w:val="28"/>
-          <w:szCs w:val="28"/>
-        </w:rPr>
-        <w:t>Steps:</w:t>
-      </w:r>
-    </w:p>
-    <w:p>
-      <w:pPr>
-        <w:pStyle w:val="normal"/>
-        <w:rPr>
-          <w:rFonts w:ascii="Palatino" w:hAnsi="Palatino"/>
-          <w:sz w:val="28"/>
-          <w:szCs w:val="28"/>
-        </w:rPr>
-      </w:pPr>
-      <w:r>
-        <w:rPr>
-          <w:rFonts w:ascii="Palatino" w:hAnsi="Palatino"/>
-          <w:sz w:val="28"/>
-          <w:szCs w:val="28"/>
-        </w:rPr>
-        <w:t>1. applicant visits the official website of the employer</w:t>
-      </w:r>
-    </w:p>
-    <w:p>
-      <w:pPr>
-        <w:pStyle w:val="normal"/>
-        <w:rPr>
-          <w:rFonts w:ascii="Palatino" w:hAnsi="Palatino"/>
-          <w:sz w:val="28"/>
-          <w:szCs w:val="28"/>
-        </w:rPr>
-      </w:pPr>
-      <w:r>
-        <w:rPr>
-          <w:rFonts w:ascii="Palatino" w:hAnsi="Palatino"/>
-          <w:sz w:val="28"/>
-          <w:szCs w:val="28"/>
-        </w:rPr>
-        <w:t>2. applicant chooses a combination of email, id, password to register on employer’s website</w:t>
-      </w:r>
-    </w:p>
-    <w:p>
-      <w:pPr>
-        <w:pStyle w:val="normal"/>
-        <w:rPr>
-          <w:rFonts w:ascii="Palatino" w:hAnsi="Palatino"/>
-          <w:sz w:val="28"/>
-          <w:szCs w:val="28"/>
-        </w:rPr>
-      </w:pPr>
-      <w:r>
-        <w:rPr>
-          <w:rFonts w:ascii="Palatino" w:hAnsi="Palatino"/>
-          <w:sz w:val="28"/>
-          <w:szCs w:val="28"/>
-        </w:rPr>
-        <w:t>3. applicant also input the combination of email, id, password to the table: employer_site_login_infos (Since different websites require different id/password naming rules, if we don’t store those combinations carefully, sometimes we forget the combination, and then we couldn’t login the employer’s official site again.)</w:t>
-      </w:r>
-      <w:r>
-        <w:rPr>
-          <w:rFonts w:ascii="Palatino" w:hAnsi="Palatino"/>
-          <w:sz w:val="28"/>
-          <w:szCs w:val="28"/>
-        </w:rPr>
-        <w:br/>
-        <w:t>------------------------------------------------------</w:t>
+      <w:r>
+        <w:rPr>
+          <w:rFonts w:ascii="Palatino" w:hAnsi="Palatino" w:hint="eastAsia"/>
+          <w:sz w:val="28"/>
+          <w:szCs w:val="28"/>
+        </w:rPr>
+        <w:t>--------------------------------------</w:t>
       </w:r>
     </w:p>
     <w:p>
@@ -7514,16 +8584,14 @@
         </w:rPr>
         <w:t>------------------------------------------------------</w:t>
       </w:r>
-    </w:p>
-    <w:p>
-      <w:pPr>
-        <w:pStyle w:val="normal"/>
-        <w:rPr>
-          <w:rFonts w:ascii="Palatino" w:hAnsi="Palatino"/>
-          <w:sz w:val="28"/>
-          <w:szCs w:val="28"/>
-        </w:rPr>
-      </w:pPr>
+      <w:r>
+        <w:rPr>
+          <w:rFonts w:ascii="Palatino" w:hAnsi="Palatino" w:hint="eastAsia"/>
+          <w:sz w:val="28"/>
+          <w:szCs w:val="28"/>
+        </w:rPr>
+        <w:t>--------------------------------------</w:t>
+      </w:r>
       <w:r>
         <w:rPr>
           <w:rFonts w:ascii="Palatino" w:hAnsi="Palatino"/>
@@ -7611,7 +8679,25 @@
           <w:sz w:val="28"/>
           <w:szCs w:val="28"/>
         </w:rPr>
-        <w:t>1. applicant requests to create view for job applications</w:t>
+        <w:t xml:space="preserve">1. </w:t>
+      </w:r>
+      <w:proofErr w:type="gramStart"/>
+      <w:r>
+        <w:rPr>
+          <w:rFonts w:ascii="Palatino" w:hAnsi="Palatino"/>
+          <w:sz w:val="28"/>
+          <w:szCs w:val="28"/>
+        </w:rPr>
+        <w:t>applicant</w:t>
+      </w:r>
+      <w:proofErr w:type="gramEnd"/>
+      <w:r>
+        <w:rPr>
+          <w:rFonts w:ascii="Palatino" w:hAnsi="Palatino"/>
+          <w:sz w:val="28"/>
+          <w:szCs w:val="28"/>
+        </w:rPr>
+        <w:t xml:space="preserve"> requests to create view for job applications</w:t>
       </w:r>
     </w:p>
     <w:p>
@@ -7629,8 +8715,18 @@
           <w:sz w:val="28"/>
           <w:szCs w:val="28"/>
         </w:rPr>
-        <w:t>2. IDE queries the tables: accounts, positions and employers to create the view for job application with related infos</w:t>
-      </w:r>
+        <w:t xml:space="preserve">2. IDE queries the tables: accounts, positions and employers to create the view for job application with related </w:t>
+      </w:r>
+      <w:proofErr w:type="spellStart"/>
+      <w:r>
+        <w:rPr>
+          <w:rFonts w:ascii="Palatino" w:hAnsi="Palatino"/>
+          <w:sz w:val="28"/>
+          <w:szCs w:val="28"/>
+        </w:rPr>
+        <w:t>infos</w:t>
+      </w:r>
+      <w:proofErr w:type="spellEnd"/>
       <w:r>
         <w:rPr>
           <w:rFonts w:ascii="Palatino" w:hAnsi="Palatino"/>
@@ -7638,7 +8734,22 @@
           <w:szCs w:val="28"/>
         </w:rPr>
         <w:br/>
+      </w:r>
+      <w:r>
+        <w:rPr>
+          <w:rFonts w:ascii="Palatino" w:hAnsi="Palatino"/>
+          <w:sz w:val="28"/>
+          <w:szCs w:val="28"/>
+        </w:rPr>
         <w:t>------------------------------------------------------</w:t>
+      </w:r>
+      <w:r>
+        <w:rPr>
+          <w:rFonts w:ascii="Palatino" w:hAnsi="Palatino" w:hint="eastAsia"/>
+          <w:sz w:val="28"/>
+          <w:szCs w:val="28"/>
+        </w:rPr>
+        <w:t>--------------------------------------</w:t>
       </w:r>
     </w:p>
     <w:p>
@@ -7737,7 +8848,25 @@
           <w:sz w:val="28"/>
           <w:szCs w:val="28"/>
         </w:rPr>
-        <w:t>1. IDE displays view for job application with related infos.</w:t>
+        <w:t xml:space="preserve">1. IDE displays view for job application with related </w:t>
+      </w:r>
+      <w:proofErr w:type="spellStart"/>
+      <w:r>
+        <w:rPr>
+          <w:rFonts w:ascii="Palatino" w:hAnsi="Palatino"/>
+          <w:sz w:val="28"/>
+          <w:szCs w:val="28"/>
+        </w:rPr>
+        <w:t>infos</w:t>
+      </w:r>
+      <w:proofErr w:type="spellEnd"/>
+      <w:r>
+        <w:rPr>
+          <w:rFonts w:ascii="Palatino" w:hAnsi="Palatino"/>
+          <w:sz w:val="28"/>
+          <w:szCs w:val="28"/>
+        </w:rPr>
+        <w:t>.</w:t>
       </w:r>
       <w:r>
         <w:rPr>
@@ -7746,7 +8875,22 @@
           <w:szCs w:val="28"/>
         </w:rPr>
         <w:br/>
+      </w:r>
+      <w:r>
+        <w:rPr>
+          <w:rFonts w:ascii="Palatino" w:hAnsi="Palatino"/>
+          <w:sz w:val="28"/>
+          <w:szCs w:val="28"/>
+        </w:rPr>
         <w:t>------------------------------------------------------</w:t>
+      </w:r>
+      <w:r>
+        <w:rPr>
+          <w:rFonts w:ascii="Palatino" w:hAnsi="Palatino" w:hint="eastAsia"/>
+          <w:sz w:val="28"/>
+          <w:szCs w:val="28"/>
+        </w:rPr>
+        <w:t>--------------------------------------</w:t>
       </w:r>
       <w:r>
         <w:rPr>
@@ -7836,7 +8980,25 @@
           <w:sz w:val="28"/>
           <w:szCs w:val="28"/>
         </w:rPr>
-        <w:t>1. applicant fills in the fields, upload resumes and CVs, as required on the official job application link</w:t>
+        <w:t xml:space="preserve">1. </w:t>
+      </w:r>
+      <w:proofErr w:type="gramStart"/>
+      <w:r>
+        <w:rPr>
+          <w:rFonts w:ascii="Palatino" w:hAnsi="Palatino"/>
+          <w:sz w:val="28"/>
+          <w:szCs w:val="28"/>
+        </w:rPr>
+        <w:t>applicant</w:t>
+      </w:r>
+      <w:proofErr w:type="gramEnd"/>
+      <w:r>
+        <w:rPr>
+          <w:rFonts w:ascii="Palatino" w:hAnsi="Palatino"/>
+          <w:sz w:val="28"/>
+          <w:szCs w:val="28"/>
+        </w:rPr>
+        <w:t xml:space="preserve"> fills in the fields, upload resumes and CVs, as required on the official job application link</w:t>
       </w:r>
     </w:p>
     <w:p>
@@ -7854,7 +9016,43 @@
           <w:sz w:val="28"/>
           <w:szCs w:val="28"/>
         </w:rPr>
-        <w:t>2. applicant fills in related infos, such as date, which version of resume, which version of CV to local DB tables: applications</w:t>
+        <w:t xml:space="preserve">2. </w:t>
+      </w:r>
+      <w:proofErr w:type="gramStart"/>
+      <w:r>
+        <w:rPr>
+          <w:rFonts w:ascii="Palatino" w:hAnsi="Palatino"/>
+          <w:sz w:val="28"/>
+          <w:szCs w:val="28"/>
+        </w:rPr>
+        <w:t>applicant</w:t>
+      </w:r>
+      <w:proofErr w:type="gramEnd"/>
+      <w:r>
+        <w:rPr>
+          <w:rFonts w:ascii="Palatino" w:hAnsi="Palatino"/>
+          <w:sz w:val="28"/>
+          <w:szCs w:val="28"/>
+        </w:rPr>
+        <w:t xml:space="preserve"> fills in related </w:t>
+      </w:r>
+      <w:proofErr w:type="spellStart"/>
+      <w:r>
+        <w:rPr>
+          <w:rFonts w:ascii="Palatino" w:hAnsi="Palatino"/>
+          <w:sz w:val="28"/>
+          <w:szCs w:val="28"/>
+        </w:rPr>
+        <w:t>infos</w:t>
+      </w:r>
+      <w:proofErr w:type="spellEnd"/>
+      <w:r>
+        <w:rPr>
+          <w:rFonts w:ascii="Palatino" w:hAnsi="Palatino"/>
+          <w:sz w:val="28"/>
+          <w:szCs w:val="28"/>
+        </w:rPr>
+        <w:t>, such as date, which version of resume, which version of CV to local DB tables: applications</w:t>
       </w:r>
     </w:p>
     <w:p>
@@ -7874,16 +9072,14 @@
         </w:rPr>
         <w:t>------------------------------------------------------</w:t>
       </w:r>
-    </w:p>
-    <w:p>
-      <w:pPr>
-        <w:pStyle w:val="normal"/>
-        <w:rPr>
-          <w:rFonts w:ascii="Palatino" w:hAnsi="Palatino"/>
-          <w:sz w:val="28"/>
-          <w:szCs w:val="28"/>
-        </w:rPr>
-      </w:pPr>
+      <w:r>
+        <w:rPr>
+          <w:rFonts w:ascii="Palatino" w:hAnsi="Palatino" w:hint="eastAsia"/>
+          <w:sz w:val="28"/>
+          <w:szCs w:val="28"/>
+        </w:rPr>
+        <w:t>--------------------------------------</w:t>
+      </w:r>
       <w:r>
         <w:rPr>
           <w:rFonts w:ascii="Palatino" w:hAnsi="Palatino"/>
@@ -7989,7 +9185,25 @@
           <w:sz w:val="28"/>
           <w:szCs w:val="28"/>
         </w:rPr>
-        <w:t>2. the applicant marks the job as interested, applied, interviewed, offer etc.</w:t>
+        <w:t xml:space="preserve">2. </w:t>
+      </w:r>
+      <w:proofErr w:type="gramStart"/>
+      <w:r>
+        <w:rPr>
+          <w:rFonts w:ascii="Palatino" w:hAnsi="Palatino"/>
+          <w:sz w:val="28"/>
+          <w:szCs w:val="28"/>
+        </w:rPr>
+        <w:t>the</w:t>
+      </w:r>
+      <w:proofErr w:type="gramEnd"/>
+      <w:r>
+        <w:rPr>
+          <w:rFonts w:ascii="Palatino" w:hAnsi="Palatino"/>
+          <w:sz w:val="28"/>
+          <w:szCs w:val="28"/>
+        </w:rPr>
+        <w:t xml:space="preserve"> applicant marks the job as interested, applied, interviewed, offer etc.</w:t>
       </w:r>
     </w:p>
     <w:p>
@@ -8007,7 +9221,25 @@
           <w:sz w:val="28"/>
           <w:szCs w:val="28"/>
         </w:rPr>
-        <w:t>3. if the applicant has been interviewed, he/she input the interview questions into tables: questions. In this way, the applicant can learn from the past interviews and improve him/herself.</w:t>
+        <w:t xml:space="preserve">3. </w:t>
+      </w:r>
+      <w:proofErr w:type="gramStart"/>
+      <w:r>
+        <w:rPr>
+          <w:rFonts w:ascii="Palatino" w:hAnsi="Palatino"/>
+          <w:sz w:val="28"/>
+          <w:szCs w:val="28"/>
+        </w:rPr>
+        <w:t>if</w:t>
+      </w:r>
+      <w:proofErr w:type="gramEnd"/>
+      <w:r>
+        <w:rPr>
+          <w:rFonts w:ascii="Palatino" w:hAnsi="Palatino"/>
+          <w:sz w:val="28"/>
+          <w:szCs w:val="28"/>
+        </w:rPr>
+        <w:t xml:space="preserve"> the applicant has been interviewed, he/she input the interview questions into tables: questions. In this way, the applicant can learn from the past interviews and improve him/herself.</w:t>
       </w:r>
     </w:p>
     <w:p>
@@ -8027,16 +9259,14 @@
         </w:rPr>
         <w:t>------------------------------------------------------</w:t>
       </w:r>
-    </w:p>
-    <w:p>
-      <w:pPr>
-        <w:pStyle w:val="normal"/>
-        <w:rPr>
-          <w:rFonts w:ascii="Palatino" w:hAnsi="Palatino"/>
-          <w:sz w:val="28"/>
-          <w:szCs w:val="28"/>
-        </w:rPr>
-      </w:pPr>
+      <w:r>
+        <w:rPr>
+          <w:rFonts w:ascii="Palatino" w:hAnsi="Palatino" w:hint="eastAsia"/>
+          <w:sz w:val="28"/>
+          <w:szCs w:val="28"/>
+        </w:rPr>
+        <w:t>--------------------------------------</w:t>
+      </w:r>
       <w:r>
         <w:rPr>
           <w:rFonts w:ascii="Palatino" w:hAnsi="Palatino"/>
@@ -8131,7 +9361,6 @@
       <w:pPr>
         <w:pStyle w:val="normal"/>
         <w:rPr>
-          <w:rFonts w:hint="eastAsia"/>
           <w:sz w:val="28"/>
           <w:szCs w:val="28"/>
         </w:rPr>
@@ -8140,9 +9369,6 @@
     <w:p>
       <w:pPr>
         <w:pStyle w:val="normal"/>
-        <w:rPr>
-          <w:rFonts w:hint="eastAsia"/>
-        </w:rPr>
       </w:pPr>
       <w:r>
         <w:rPr>
@@ -8259,6 +9485,807 @@
     </w:p>
     <w:p>
       <w:pPr>
+        <w:shd w:val="clear" w:color="auto" w:fill="FFFFFF"/>
+        <w:spacing w:line="195" w:lineRule="atLeast"/>
+        <w:rPr>
+          <w:rFonts w:ascii="Palatino" w:eastAsia="Times New Roman" w:hAnsi="Palatino"/>
+          <w:b/>
+          <w:color w:val="333333"/>
+          <w:sz w:val="28"/>
+          <w:szCs w:val="28"/>
+        </w:rPr>
+      </w:pPr>
+    </w:p>
+    <w:p>
+      <w:pPr>
+        <w:shd w:val="clear" w:color="auto" w:fill="FFFFFF"/>
+        <w:spacing w:line="195" w:lineRule="atLeast"/>
+        <w:rPr>
+          <w:rFonts w:ascii="Baoli SC Regular" w:eastAsia="Times New Roman" w:hAnsi="Baoli SC Regular" w:cs="Baoli SC Regular" w:hint="eastAsia"/>
+          <w:color w:val="333333"/>
+          <w:sz w:val="28"/>
+          <w:szCs w:val="28"/>
+        </w:rPr>
+      </w:pPr>
+      <w:r>
+        <w:rPr>
+          <w:rFonts w:ascii="Palatino" w:eastAsia="Times New Roman" w:hAnsi="Palatino"/>
+          <w:b/>
+          <w:color w:val="333333"/>
+          <w:sz w:val="28"/>
+          <w:szCs w:val="28"/>
+        </w:rPr>
+        <w:t xml:space="preserve">- Number of: </w:t>
+      </w:r>
+      <w:r>
+        <w:rPr>
+          <w:rFonts w:ascii="Palatino" w:eastAsia="Times New Roman" w:hAnsi="Palatino"/>
+          <w:b/>
+          <w:color w:val="333333"/>
+          <w:sz w:val="28"/>
+          <w:szCs w:val="28"/>
+        </w:rPr>
+        <w:br/>
+      </w:r>
+      <w:r>
+        <w:rPr>
+          <w:rFonts w:ascii="Palatino" w:eastAsia="Times New Roman" w:hAnsi="Palatino"/>
+          <w:color w:val="333333"/>
+          <w:sz w:val="28"/>
+          <w:szCs w:val="28"/>
+        </w:rPr>
+        <w:t>T</w:t>
+      </w:r>
+      <w:r>
+        <w:rPr>
+          <w:rFonts w:ascii="Palatino" w:eastAsia="Times New Roman" w:hAnsi="Palatino"/>
+          <w:color w:val="333333"/>
+          <w:sz w:val="28"/>
+          <w:szCs w:val="28"/>
+        </w:rPr>
+        <w:t>ables</w:t>
+      </w:r>
+      <w:r>
+        <w:rPr>
+          <w:rFonts w:ascii="Baoli SC Regular" w:eastAsia="Times New Roman" w:hAnsi="Baoli SC Regular" w:cs="Baoli SC Regular" w:hint="eastAsia"/>
+          <w:color w:val="333333"/>
+          <w:sz w:val="28"/>
+          <w:szCs w:val="28"/>
+        </w:rPr>
+        <w:t>：</w:t>
+      </w:r>
+      <w:r>
+        <w:rPr>
+          <w:rFonts w:ascii="Palatino" w:eastAsia="Times New Roman" w:hAnsi="Palatino"/>
+          <w:color w:val="333333"/>
+          <w:sz w:val="28"/>
+          <w:szCs w:val="28"/>
+        </w:rPr>
+        <w:br/>
+      </w:r>
+      <w:r>
+        <w:rPr>
+          <w:rFonts w:ascii="Palatino" w:eastAsia="Times New Roman" w:hAnsi="Palatino"/>
+          <w:color w:val="333333"/>
+          <w:sz w:val="28"/>
+          <w:szCs w:val="28"/>
+        </w:rPr>
+        <w:t>fields</w:t>
+      </w:r>
+      <w:r>
+        <w:rPr>
+          <w:rFonts w:ascii="Baoli SC Regular" w:eastAsia="Times New Roman" w:hAnsi="Baoli SC Regular" w:cs="Baoli SC Regular"/>
+          <w:color w:val="333333"/>
+          <w:sz w:val="28"/>
+          <w:szCs w:val="28"/>
+        </w:rPr>
+        <w:t>：</w:t>
+      </w:r>
+      <w:r>
+        <w:rPr>
+          <w:rFonts w:ascii="Palatino" w:eastAsia="Times New Roman" w:hAnsi="Palatino"/>
+          <w:color w:val="333333"/>
+          <w:sz w:val="28"/>
+          <w:szCs w:val="28"/>
+        </w:rPr>
+        <w:br/>
+      </w:r>
+      <w:r>
+        <w:rPr>
+          <w:rFonts w:ascii="Palatino" w:eastAsia="Times New Roman" w:hAnsi="Palatino"/>
+          <w:color w:val="333333"/>
+          <w:sz w:val="28"/>
+          <w:szCs w:val="28"/>
+        </w:rPr>
+        <w:t>foreign keys</w:t>
+      </w:r>
+      <w:r>
+        <w:rPr>
+          <w:rFonts w:ascii="Baoli SC Regular" w:eastAsia="Times New Roman" w:hAnsi="Baoli SC Regular" w:cs="Baoli SC Regular"/>
+          <w:color w:val="333333"/>
+          <w:sz w:val="28"/>
+          <w:szCs w:val="28"/>
+        </w:rPr>
+        <w:t>：</w:t>
+      </w:r>
+      <w:r>
+        <w:rPr>
+          <w:rFonts w:ascii="Palatino" w:eastAsia="Times New Roman" w:hAnsi="Palatino"/>
+          <w:color w:val="333333"/>
+          <w:sz w:val="28"/>
+          <w:szCs w:val="28"/>
+        </w:rPr>
+        <w:br/>
+      </w:r>
+      <w:r>
+        <w:rPr>
+          <w:rFonts w:ascii="Palatino" w:eastAsia="Times New Roman" w:hAnsi="Palatino"/>
+          <w:color w:val="333333"/>
+          <w:sz w:val="28"/>
+          <w:szCs w:val="28"/>
+        </w:rPr>
+        <w:t>map</w:t>
+      </w:r>
+      <w:r>
+        <w:rPr>
+          <w:rFonts w:ascii="Palatino" w:eastAsia="Times New Roman" w:hAnsi="Palatino"/>
+          <w:color w:val="333333"/>
+          <w:sz w:val="28"/>
+          <w:szCs w:val="28"/>
+        </w:rPr>
+        <w:t>ping</w:t>
+      </w:r>
+      <w:r>
+        <w:rPr>
+          <w:rFonts w:ascii="Baoli SC Regular" w:eastAsia="Times New Roman" w:hAnsi="Baoli SC Regular" w:cs="Baoli SC Regular" w:hint="eastAsia"/>
+          <w:color w:val="333333"/>
+          <w:sz w:val="28"/>
+          <w:szCs w:val="28"/>
+        </w:rPr>
+        <w:t xml:space="preserve">: </w:t>
+      </w:r>
+      <w:r>
+        <w:rPr>
+          <w:rFonts w:ascii="Palatino" w:eastAsia="Times New Roman" w:hAnsi="Palatino"/>
+          <w:color w:val="333333"/>
+          <w:sz w:val="28"/>
+          <w:szCs w:val="28"/>
+        </w:rPr>
+        <w:br/>
+      </w:r>
+      <w:r>
+        <w:rPr>
+          <w:rFonts w:ascii="Palatino" w:eastAsia="Times New Roman" w:hAnsi="Palatino"/>
+          <w:color w:val="333333"/>
+          <w:sz w:val="28"/>
+          <w:szCs w:val="28"/>
+        </w:rPr>
+        <w:t>tables</w:t>
+      </w:r>
+      <w:r>
+        <w:rPr>
+          <w:rFonts w:ascii="Baoli SC Regular" w:eastAsia="Times New Roman" w:hAnsi="Baoli SC Regular" w:cs="Baoli SC Regular"/>
+          <w:color w:val="333333"/>
+          <w:sz w:val="28"/>
+          <w:szCs w:val="28"/>
+        </w:rPr>
+        <w:t>：</w:t>
+      </w:r>
+      <w:r>
+        <w:rPr>
+          <w:rFonts w:ascii="Palatino" w:eastAsia="Times New Roman" w:hAnsi="Palatino"/>
+          <w:color w:val="333333"/>
+          <w:sz w:val="28"/>
+          <w:szCs w:val="28"/>
+        </w:rPr>
+        <w:br/>
+      </w:r>
+      <w:r>
+        <w:rPr>
+          <w:rFonts w:ascii="Palatino" w:eastAsia="Times New Roman" w:hAnsi="Palatino"/>
+          <w:color w:val="333333"/>
+          <w:sz w:val="28"/>
+          <w:szCs w:val="28"/>
+        </w:rPr>
+        <w:t>enumerations</w:t>
+      </w:r>
+      <w:r>
+        <w:rPr>
+          <w:rFonts w:ascii="Baoli SC Regular" w:eastAsia="Times New Roman" w:hAnsi="Baoli SC Regular" w:cs="Baoli SC Regular"/>
+          <w:color w:val="333333"/>
+          <w:sz w:val="28"/>
+          <w:szCs w:val="28"/>
+        </w:rPr>
+        <w:t>：</w:t>
+      </w:r>
+    </w:p>
+    <w:p>
+      <w:pPr>
+        <w:shd w:val="clear" w:color="auto" w:fill="FFFFFF"/>
+        <w:spacing w:line="195" w:lineRule="atLeast"/>
+        <w:rPr>
+          <w:rFonts w:ascii="Palatino" w:eastAsia="Times New Roman" w:hAnsi="Palatino"/>
+          <w:color w:val="333333"/>
+          <w:sz w:val="28"/>
+          <w:szCs w:val="28"/>
+        </w:rPr>
+      </w:pPr>
+      <w:r>
+        <w:rPr>
+          <w:rFonts w:ascii="Palatino" w:eastAsia="Times New Roman" w:hAnsi="Palatino"/>
+          <w:color w:val="333333"/>
+          <w:sz w:val="28"/>
+          <w:szCs w:val="28"/>
+        </w:rPr>
+        <w:br/>
+      </w:r>
+      <w:proofErr w:type="gramStart"/>
+      <w:r>
+        <w:rPr>
+          <w:rFonts w:ascii="Palatino" w:eastAsia="Times New Roman" w:hAnsi="Palatino"/>
+          <w:color w:val="333333"/>
+          <w:sz w:val="28"/>
+          <w:szCs w:val="28"/>
+        </w:rPr>
+        <w:t>classes</w:t>
+      </w:r>
+      <w:r>
+        <w:rPr>
+          <w:rFonts w:ascii="Baoli SC Regular" w:eastAsia="Times New Roman" w:hAnsi="Baoli SC Regular" w:cs="Baoli SC Regular"/>
+          <w:color w:val="333333"/>
+          <w:sz w:val="28"/>
+          <w:szCs w:val="28"/>
+        </w:rPr>
+        <w:t>：</w:t>
+      </w:r>
+      <w:proofErr w:type="gramEnd"/>
+    </w:p>
+    <w:p>
+      <w:pPr>
+        <w:shd w:val="clear" w:color="auto" w:fill="FFFFFF"/>
+        <w:spacing w:line="195" w:lineRule="atLeast"/>
+        <w:rPr>
+          <w:rFonts w:ascii="Baoli SC Regular" w:eastAsia="Times New Roman" w:hAnsi="Baoli SC Regular" w:cs="Baoli SC Regular"/>
+          <w:color w:val="333333"/>
+          <w:sz w:val="28"/>
+          <w:szCs w:val="28"/>
+        </w:rPr>
+      </w:pPr>
+      <w:r>
+        <w:rPr>
+          <w:rFonts w:ascii="Palatino" w:eastAsia="Times New Roman" w:hAnsi="Palatino"/>
+          <w:color w:val="333333"/>
+          <w:sz w:val="28"/>
+          <w:szCs w:val="28"/>
+        </w:rPr>
+        <w:t>CRUD operations</w:t>
+      </w:r>
+      <w:r>
+        <w:rPr>
+          <w:rFonts w:ascii="Baoli SC Regular" w:eastAsia="Times New Roman" w:hAnsi="Baoli SC Regular" w:cs="Baoli SC Regular"/>
+          <w:color w:val="333333"/>
+          <w:sz w:val="28"/>
+          <w:szCs w:val="28"/>
+        </w:rPr>
+        <w:t>：</w:t>
+      </w:r>
+      <w:r>
+        <w:rPr>
+          <w:rFonts w:ascii="Palatino" w:eastAsia="Times New Roman" w:hAnsi="Palatino"/>
+          <w:color w:val="333333"/>
+          <w:sz w:val="28"/>
+          <w:szCs w:val="28"/>
+        </w:rPr>
+        <w:br/>
+      </w:r>
+      <w:r>
+        <w:rPr>
+          <w:rFonts w:ascii="Palatino" w:eastAsia="Times New Roman" w:hAnsi="Palatino"/>
+          <w:color w:val="333333"/>
+          <w:sz w:val="28"/>
+          <w:szCs w:val="28"/>
+        </w:rPr>
+        <w:t>interfaces</w:t>
+      </w:r>
+      <w:r>
+        <w:rPr>
+          <w:rFonts w:ascii="Baoli SC Regular" w:eastAsia="Times New Roman" w:hAnsi="Baoli SC Regular" w:cs="Baoli SC Regular"/>
+          <w:color w:val="333333"/>
+          <w:sz w:val="28"/>
+          <w:szCs w:val="28"/>
+        </w:rPr>
+        <w:t>：</w:t>
+      </w:r>
+      <w:r>
+        <w:rPr>
+          <w:rFonts w:ascii="Palatino" w:eastAsia="Times New Roman" w:hAnsi="Palatino"/>
+          <w:color w:val="333333"/>
+          <w:sz w:val="28"/>
+          <w:szCs w:val="28"/>
+        </w:rPr>
+        <w:br/>
+      </w:r>
+      <w:r>
+        <w:rPr>
+          <w:rFonts w:ascii="Palatino" w:eastAsia="Times New Roman" w:hAnsi="Palatino"/>
+          <w:color w:val="333333"/>
+          <w:sz w:val="28"/>
+          <w:szCs w:val="28"/>
+        </w:rPr>
+        <w:t>pages</w:t>
+      </w:r>
+      <w:r>
+        <w:rPr>
+          <w:rFonts w:ascii="Baoli SC Regular" w:eastAsia="Times New Roman" w:hAnsi="Baoli SC Regular" w:cs="Baoli SC Regular"/>
+          <w:color w:val="333333"/>
+          <w:sz w:val="28"/>
+          <w:szCs w:val="28"/>
+        </w:rPr>
+        <w:t>：</w:t>
+      </w:r>
+    </w:p>
+    <w:p>
+      <w:pPr>
+        <w:pStyle w:val="a4"/>
+        <w:numPr>
+          <w:ilvl w:val="0"/>
+          <w:numId w:val="7"/>
+        </w:numPr>
+        <w:shd w:val="clear" w:color="auto" w:fill="FFFFFF"/>
+        <w:spacing w:line="195" w:lineRule="atLeast"/>
+        <w:rPr>
+          <w:rFonts w:ascii="Palatino" w:eastAsia="Times New Roman" w:hAnsi="Palatino" w:cs="Baoli SC Regular"/>
+          <w:color w:val="333333"/>
+          <w:sz w:val="28"/>
+          <w:szCs w:val="28"/>
+        </w:rPr>
+      </w:pPr>
+      <w:r>
+        <w:rPr>
+          <w:rFonts w:ascii="Palatino" w:eastAsia="Times New Roman" w:hAnsi="Palatino" w:cs="Baoli SC Regular" w:hint="eastAsia"/>
+          <w:color w:val="333333"/>
+          <w:sz w:val="28"/>
+          <w:szCs w:val="28"/>
+        </w:rPr>
+        <w:t>/main.html</w:t>
+      </w:r>
+    </w:p>
+    <w:p>
+      <w:pPr>
+        <w:pStyle w:val="a4"/>
+        <w:numPr>
+          <w:ilvl w:val="0"/>
+          <w:numId w:val="7"/>
+        </w:numPr>
+        <w:shd w:val="clear" w:color="auto" w:fill="FFFFFF"/>
+        <w:spacing w:line="195" w:lineRule="atLeast"/>
+        <w:rPr>
+          <w:rFonts w:ascii="Palatino" w:eastAsia="Times New Roman" w:hAnsi="Palatino"/>
+          <w:color w:val="333333"/>
+          <w:sz w:val="28"/>
+          <w:szCs w:val="28"/>
+        </w:rPr>
+      </w:pPr>
+      <w:r>
+        <w:rPr>
+          <w:rFonts w:ascii="Palatino" w:eastAsia="Times New Roman" w:hAnsi="Palatino" w:hint="eastAsia"/>
+          <w:color w:val="333333"/>
+          <w:sz w:val="28"/>
+          <w:szCs w:val="28"/>
+        </w:rPr>
+        <w:t>/login.html</w:t>
+      </w:r>
+    </w:p>
+    <w:p>
+      <w:pPr>
+        <w:pStyle w:val="a4"/>
+        <w:numPr>
+          <w:ilvl w:val="0"/>
+          <w:numId w:val="7"/>
+        </w:numPr>
+        <w:shd w:val="clear" w:color="auto" w:fill="FFFFFF"/>
+        <w:spacing w:line="195" w:lineRule="atLeast"/>
+        <w:rPr>
+          <w:rFonts w:ascii="Palatino" w:eastAsia="Times New Roman" w:hAnsi="Palatino"/>
+          <w:color w:val="333333"/>
+          <w:sz w:val="28"/>
+          <w:szCs w:val="28"/>
+        </w:rPr>
+      </w:pPr>
+      <w:r>
+        <w:rPr>
+          <w:rFonts w:ascii="Palatino" w:eastAsia="Times New Roman" w:hAnsi="Palatino" w:hint="eastAsia"/>
+          <w:color w:val="333333"/>
+          <w:sz w:val="28"/>
+          <w:szCs w:val="28"/>
+        </w:rPr>
+        <w:t>/logout.html</w:t>
+      </w:r>
+    </w:p>
+    <w:p>
+      <w:pPr>
+        <w:pStyle w:val="a4"/>
+        <w:numPr>
+          <w:ilvl w:val="0"/>
+          <w:numId w:val="7"/>
+        </w:numPr>
+        <w:shd w:val="clear" w:color="auto" w:fill="FFFFFF"/>
+        <w:spacing w:line="195" w:lineRule="atLeast"/>
+        <w:rPr>
+          <w:rFonts w:ascii="Palatino" w:eastAsia="Times New Roman" w:hAnsi="Palatino"/>
+          <w:color w:val="333333"/>
+          <w:sz w:val="28"/>
+          <w:szCs w:val="28"/>
+        </w:rPr>
+      </w:pPr>
+      <w:r>
+        <w:rPr>
+          <w:rFonts w:ascii="Palatino" w:eastAsia="Times New Roman" w:hAnsi="Palatino" w:hint="eastAsia"/>
+          <w:color w:val="333333"/>
+          <w:sz w:val="28"/>
+          <w:szCs w:val="28"/>
+        </w:rPr>
+        <w:t>/profile.html</w:t>
+      </w:r>
+    </w:p>
+    <w:p>
+      <w:pPr>
+        <w:pStyle w:val="a4"/>
+        <w:numPr>
+          <w:ilvl w:val="0"/>
+          <w:numId w:val="7"/>
+        </w:numPr>
+        <w:shd w:val="clear" w:color="auto" w:fill="FFFFFF"/>
+        <w:spacing w:line="195" w:lineRule="atLeast"/>
+        <w:rPr>
+          <w:rFonts w:ascii="Palatino" w:eastAsia="Times New Roman" w:hAnsi="Palatino"/>
+          <w:color w:val="333333"/>
+          <w:sz w:val="28"/>
+          <w:szCs w:val="28"/>
+        </w:rPr>
+      </w:pPr>
+      <w:r>
+        <w:rPr>
+          <w:rFonts w:ascii="Palatino" w:eastAsia="Times New Roman" w:hAnsi="Palatino" w:hint="eastAsia"/>
+          <w:color w:val="333333"/>
+          <w:sz w:val="28"/>
+          <w:szCs w:val="28"/>
+        </w:rPr>
+        <w:t>/user.html</w:t>
+      </w:r>
+    </w:p>
+    <w:p>
+      <w:pPr>
+        <w:pStyle w:val="a4"/>
+        <w:numPr>
+          <w:ilvl w:val="0"/>
+          <w:numId w:val="7"/>
+        </w:numPr>
+        <w:shd w:val="clear" w:color="auto" w:fill="FFFFFF"/>
+        <w:spacing w:line="195" w:lineRule="atLeast"/>
+        <w:rPr>
+          <w:rFonts w:ascii="Palatino" w:eastAsia="Times New Roman" w:hAnsi="Palatino"/>
+          <w:color w:val="333333"/>
+          <w:sz w:val="28"/>
+          <w:szCs w:val="28"/>
+        </w:rPr>
+      </w:pPr>
+      <w:r>
+        <w:rPr>
+          <w:rFonts w:ascii="Palatino" w:eastAsia="Times New Roman" w:hAnsi="Palatino" w:hint="eastAsia"/>
+          <w:color w:val="333333"/>
+          <w:sz w:val="28"/>
+          <w:szCs w:val="28"/>
+        </w:rPr>
+        <w:t>/document.html</w:t>
+      </w:r>
+    </w:p>
+    <w:p>
+      <w:pPr>
+        <w:pStyle w:val="a4"/>
+        <w:numPr>
+          <w:ilvl w:val="0"/>
+          <w:numId w:val="7"/>
+        </w:numPr>
+        <w:shd w:val="clear" w:color="auto" w:fill="FFFFFF"/>
+        <w:spacing w:line="195" w:lineRule="atLeast"/>
+        <w:rPr>
+          <w:rFonts w:ascii="Palatino" w:eastAsia="Times New Roman" w:hAnsi="Palatino"/>
+          <w:color w:val="333333"/>
+          <w:sz w:val="28"/>
+          <w:szCs w:val="28"/>
+        </w:rPr>
+      </w:pPr>
+      <w:r>
+        <w:rPr>
+          <w:rFonts w:ascii="Palatino" w:eastAsia="Times New Roman" w:hAnsi="Palatino" w:hint="eastAsia"/>
+          <w:color w:val="333333"/>
+          <w:sz w:val="28"/>
+          <w:szCs w:val="28"/>
+        </w:rPr>
+        <w:t>/applications.html</w:t>
+      </w:r>
+    </w:p>
+    <w:p>
+      <w:pPr>
+        <w:pStyle w:val="a4"/>
+        <w:numPr>
+          <w:ilvl w:val="0"/>
+          <w:numId w:val="7"/>
+        </w:numPr>
+        <w:shd w:val="clear" w:color="auto" w:fill="FFFFFF"/>
+        <w:spacing w:line="195" w:lineRule="atLeast"/>
+        <w:rPr>
+          <w:rFonts w:ascii="Palatino" w:eastAsia="Times New Roman" w:hAnsi="Palatino"/>
+          <w:color w:val="333333"/>
+          <w:sz w:val="28"/>
+          <w:szCs w:val="28"/>
+        </w:rPr>
+      </w:pPr>
+      <w:r>
+        <w:rPr>
+          <w:rFonts w:ascii="Palatino" w:eastAsia="Times New Roman" w:hAnsi="Palatino" w:hint="eastAsia"/>
+          <w:color w:val="333333"/>
+          <w:sz w:val="28"/>
+          <w:szCs w:val="28"/>
+        </w:rPr>
+        <w:t>/user/</w:t>
+      </w:r>
+      <w:proofErr w:type="spellStart"/>
+      <w:r>
+        <w:rPr>
+          <w:rFonts w:ascii="Palatino" w:eastAsia="Times New Roman" w:hAnsi="Palatino" w:hint="eastAsia"/>
+          <w:color w:val="333333"/>
+          <w:sz w:val="28"/>
+          <w:szCs w:val="28"/>
+        </w:rPr>
+        <w:t>userid</w:t>
+      </w:r>
+      <w:proofErr w:type="spellEnd"/>
+      <w:r>
+        <w:rPr>
+          <w:rFonts w:ascii="Palatino" w:eastAsia="Times New Roman" w:hAnsi="Palatino" w:hint="eastAsia"/>
+          <w:color w:val="333333"/>
+          <w:sz w:val="28"/>
+          <w:szCs w:val="28"/>
+        </w:rPr>
+        <w:t>/</w:t>
+      </w:r>
+      <w:r>
+        <w:rPr>
+          <w:rFonts w:ascii="Palatino" w:eastAsia="Times New Roman" w:hAnsi="Palatino" w:hint="eastAsia"/>
+          <w:color w:val="333333"/>
+          <w:sz w:val="28"/>
+          <w:szCs w:val="28"/>
+        </w:rPr>
+        <w:t>jobkey/apply</w:t>
+      </w:r>
+    </w:p>
+    <w:p>
+      <w:pPr>
+        <w:pStyle w:val="a4"/>
+        <w:numPr>
+          <w:ilvl w:val="0"/>
+          <w:numId w:val="7"/>
+        </w:numPr>
+        <w:shd w:val="clear" w:color="auto" w:fill="FFFFFF"/>
+        <w:spacing w:line="195" w:lineRule="atLeast"/>
+        <w:rPr>
+          <w:rFonts w:ascii="Palatino" w:eastAsia="Times New Roman" w:hAnsi="Palatino"/>
+          <w:color w:val="333333"/>
+          <w:sz w:val="28"/>
+          <w:szCs w:val="28"/>
+        </w:rPr>
+      </w:pPr>
+      <w:r>
+        <w:rPr>
+          <w:rFonts w:ascii="Palatino" w:eastAsia="Times New Roman" w:hAnsi="Palatino" w:hint="eastAsia"/>
+          <w:color w:val="333333"/>
+          <w:sz w:val="28"/>
+          <w:szCs w:val="28"/>
+        </w:rPr>
+        <w:t>/user/</w:t>
+      </w:r>
+      <w:proofErr w:type="spellStart"/>
+      <w:r>
+        <w:rPr>
+          <w:rFonts w:ascii="Palatino" w:eastAsia="Times New Roman" w:hAnsi="Palatino" w:hint="eastAsia"/>
+          <w:color w:val="333333"/>
+          <w:sz w:val="28"/>
+          <w:szCs w:val="28"/>
+        </w:rPr>
+        <w:t>userid</w:t>
+      </w:r>
+      <w:proofErr w:type="spellEnd"/>
+      <w:r>
+        <w:rPr>
+          <w:rFonts w:ascii="Palatino" w:eastAsia="Times New Roman" w:hAnsi="Palatino" w:hint="eastAsia"/>
+          <w:color w:val="333333"/>
+          <w:sz w:val="28"/>
+          <w:szCs w:val="28"/>
+        </w:rPr>
+        <w:t>/jobkey/</w:t>
+      </w:r>
+      <w:proofErr w:type="spellStart"/>
+      <w:r>
+        <w:rPr>
+          <w:rFonts w:ascii="Palatino" w:eastAsia="Times New Roman" w:hAnsi="Palatino" w:hint="eastAsia"/>
+          <w:color w:val="333333"/>
+          <w:sz w:val="28"/>
+          <w:szCs w:val="28"/>
+        </w:rPr>
+        <w:t>applydetail</w:t>
+      </w:r>
+      <w:proofErr w:type="spellEnd"/>
+    </w:p>
+    <w:p>
+      <w:pPr>
+        <w:pStyle w:val="a4"/>
+        <w:numPr>
+          <w:ilvl w:val="0"/>
+          <w:numId w:val="7"/>
+        </w:numPr>
+        <w:shd w:val="clear" w:color="auto" w:fill="FFFFFF"/>
+        <w:spacing w:line="195" w:lineRule="atLeast"/>
+        <w:rPr>
+          <w:rFonts w:ascii="Palatino" w:eastAsia="Times New Roman" w:hAnsi="Palatino"/>
+          <w:color w:val="333333"/>
+          <w:sz w:val="28"/>
+          <w:szCs w:val="28"/>
+        </w:rPr>
+      </w:pPr>
+      <w:r>
+        <w:rPr>
+          <w:rFonts w:ascii="Palatino" w:eastAsia="Times New Roman" w:hAnsi="Palatino" w:hint="eastAsia"/>
+          <w:color w:val="333333"/>
+          <w:sz w:val="28"/>
+          <w:szCs w:val="28"/>
+        </w:rPr>
+        <w:t>/user/</w:t>
+      </w:r>
+      <w:proofErr w:type="spellStart"/>
+      <w:r>
+        <w:rPr>
+          <w:rFonts w:ascii="Palatino" w:eastAsia="Times New Roman" w:hAnsi="Palatino" w:hint="eastAsia"/>
+          <w:color w:val="333333"/>
+          <w:sz w:val="28"/>
+          <w:szCs w:val="28"/>
+        </w:rPr>
+        <w:t>saved_positions</w:t>
+      </w:r>
+      <w:proofErr w:type="spellEnd"/>
+    </w:p>
+    <w:p>
+      <w:pPr>
+        <w:pStyle w:val="a4"/>
+        <w:numPr>
+          <w:ilvl w:val="0"/>
+          <w:numId w:val="7"/>
+        </w:numPr>
+        <w:shd w:val="clear" w:color="auto" w:fill="FFFFFF"/>
+        <w:spacing w:line="195" w:lineRule="atLeast"/>
+        <w:rPr>
+          <w:rFonts w:ascii="Palatino" w:eastAsia="Times New Roman" w:hAnsi="Palatino"/>
+          <w:color w:val="333333"/>
+          <w:sz w:val="28"/>
+          <w:szCs w:val="28"/>
+        </w:rPr>
+      </w:pPr>
+      <w:r>
+        <w:rPr>
+          <w:rFonts w:ascii="Palatino" w:eastAsia="Times New Roman" w:hAnsi="Palatino" w:hint="eastAsia"/>
+          <w:color w:val="333333"/>
+          <w:sz w:val="28"/>
+          <w:szCs w:val="28"/>
+        </w:rPr>
+        <w:t>/user/</w:t>
+      </w:r>
+      <w:r>
+        <w:rPr>
+          <w:rFonts w:ascii="Palatino" w:eastAsia="Times New Roman" w:hAnsi="Palatino" w:hint="eastAsia"/>
+          <w:color w:val="333333"/>
+          <w:sz w:val="28"/>
+          <w:szCs w:val="28"/>
+        </w:rPr>
+        <w:t>employer_search.html</w:t>
+      </w:r>
+    </w:p>
+    <w:p>
+      <w:pPr>
+        <w:pStyle w:val="a4"/>
+        <w:numPr>
+          <w:ilvl w:val="0"/>
+          <w:numId w:val="7"/>
+        </w:numPr>
+        <w:shd w:val="clear" w:color="auto" w:fill="FFFFFF"/>
+        <w:spacing w:line="195" w:lineRule="atLeast"/>
+        <w:rPr>
+          <w:rFonts w:ascii="Palatino" w:eastAsia="Times New Roman" w:hAnsi="Palatino"/>
+          <w:color w:val="333333"/>
+          <w:sz w:val="28"/>
+          <w:szCs w:val="28"/>
+        </w:rPr>
+      </w:pPr>
+      <w:r>
+        <w:rPr>
+          <w:rFonts w:ascii="Palatino" w:eastAsia="Times New Roman" w:hAnsi="Palatino" w:hint="eastAsia"/>
+          <w:color w:val="333333"/>
+          <w:sz w:val="28"/>
+          <w:szCs w:val="28"/>
+        </w:rPr>
+        <w:t>/user/</w:t>
+      </w:r>
+      <w:r>
+        <w:rPr>
+          <w:rFonts w:ascii="Palatino" w:eastAsia="Times New Roman" w:hAnsi="Palatino" w:hint="eastAsia"/>
+          <w:color w:val="333333"/>
+          <w:sz w:val="28"/>
+          <w:szCs w:val="28"/>
+        </w:rPr>
+        <w:t>favorite_employers.html</w:t>
+      </w:r>
+    </w:p>
+    <w:p>
+      <w:pPr>
+        <w:shd w:val="clear" w:color="auto" w:fill="FFFFFF"/>
+        <w:spacing w:line="195" w:lineRule="atLeast"/>
+        <w:rPr>
+          <w:rFonts w:ascii="Palatino" w:eastAsia="Times New Roman" w:hAnsi="Palatino"/>
+          <w:color w:val="333333"/>
+          <w:sz w:val="28"/>
+          <w:szCs w:val="28"/>
+        </w:rPr>
+      </w:pPr>
+      <w:proofErr w:type="gramStart"/>
+      <w:r>
+        <w:rPr>
+          <w:rFonts w:ascii="Palatino" w:eastAsia="Times New Roman" w:hAnsi="Palatino" w:hint="eastAsia"/>
+          <w:color w:val="333333"/>
+          <w:sz w:val="28"/>
+          <w:szCs w:val="28"/>
+        </w:rPr>
+        <w:t>f</w:t>
+      </w:r>
+      <w:r>
+        <w:rPr>
+          <w:rFonts w:ascii="Palatino" w:eastAsia="Times New Roman" w:hAnsi="Palatino"/>
+          <w:color w:val="333333"/>
+          <w:sz w:val="28"/>
+          <w:szCs w:val="28"/>
+        </w:rPr>
+        <w:t>ields</w:t>
+      </w:r>
+      <w:r>
+        <w:rPr>
+          <w:rFonts w:ascii="Baoli SC Regular" w:eastAsia="Times New Roman" w:hAnsi="Baoli SC Regular" w:cs="Baoli SC Regular"/>
+          <w:color w:val="333333"/>
+          <w:sz w:val="28"/>
+          <w:szCs w:val="28"/>
+        </w:rPr>
+        <w:t>：</w:t>
+      </w:r>
+      <w:proofErr w:type="gramEnd"/>
+    </w:p>
+    <w:p>
+      <w:pPr>
+        <w:rPr>
+          <w:rFonts w:ascii="Palatino" w:hAnsi="Palatino"/>
+          <w:sz w:val="28"/>
+          <w:szCs w:val="28"/>
+        </w:rPr>
+      </w:pPr>
+      <w:r>
+        <w:rPr>
+          <w:rFonts w:ascii="Palatino" w:eastAsia="Times New Roman" w:hAnsi="Palatino"/>
+          <w:color w:val="333333"/>
+          <w:sz w:val="28"/>
+          <w:szCs w:val="28"/>
+        </w:rPr>
+        <w:br/>
+      </w:r>
+    </w:p>
+    <w:p>
+      <w:pPr>
         <w:pStyle w:val="a4"/>
         <w:numPr>
           <w:ilvl w:val="0"/>
@@ -8297,12 +10324,22 @@
     </w:p>
     <w:p>
       <w:pPr>
+        <w:rPr>
+          <w:rFonts w:ascii="Palatino" w:hAnsi="Palatino"/>
+          <w:sz w:val="28"/>
+          <w:szCs w:val="28"/>
+        </w:rPr>
+      </w:pPr>
+    </w:p>
+    <w:p>
+      <w:pPr>
         <w:pStyle w:val="a4"/>
         <w:ind w:left="360"/>
         <w:rPr>
           <w:rFonts w:ascii="Palatino" w:hAnsi="Palatino"/>
           <w:sz w:val="28"/>
           <w:szCs w:val="28"/>
+          <w:lang w:eastAsia="zh-CN"/>
         </w:rPr>
       </w:pPr>
     </w:p>
@@ -8314,7 +10351,7 @@
           <w:numId w:val="5"/>
         </w:numPr>
         <w:rPr>
-          <w:rFonts w:ascii="Palatino" w:hAnsi="Palatino" w:hint="eastAsia"/>
+          <w:rFonts w:ascii="Palatino" w:hAnsi="Palatino"/>
           <w:sz w:val="28"/>
           <w:szCs w:val="28"/>
         </w:rPr>
@@ -8336,7 +10373,7 @@
           <w:numId w:val="5"/>
         </w:numPr>
         <w:rPr>
-          <w:rFonts w:ascii="Palatino" w:hAnsi="Palatino" w:hint="eastAsia"/>
+          <w:rFonts w:ascii="Palatino" w:hAnsi="Palatino"/>
           <w:sz w:val="28"/>
           <w:szCs w:val="28"/>
         </w:rPr>
@@ -8366,7 +10403,7 @@
           <w:numId w:val="5"/>
         </w:numPr>
         <w:rPr>
-          <w:rFonts w:ascii="Palatino" w:hAnsi="Palatino" w:hint="eastAsia"/>
+          <w:rFonts w:ascii="Palatino" w:hAnsi="Palatino"/>
           <w:sz w:val="28"/>
           <w:szCs w:val="28"/>
         </w:rPr>
@@ -8383,25 +10420,25 @@
     <w:p>
       <w:pPr>
         <w:rPr>
-          <w:rFonts w:ascii="Palatino" w:hAnsi="Palatino" w:hint="eastAsia"/>
-          <w:sz w:val="28"/>
-          <w:szCs w:val="28"/>
-        </w:rPr>
-      </w:pPr>
-    </w:p>
-    <w:p>
-      <w:pPr>
-        <w:rPr>
-          <w:rFonts w:ascii="Palatino" w:hAnsi="Palatino" w:hint="eastAsia"/>
-          <w:sz w:val="28"/>
-          <w:szCs w:val="28"/>
-        </w:rPr>
-      </w:pPr>
-    </w:p>
-    <w:p>
-      <w:pPr>
-        <w:rPr>
-          <w:rFonts w:ascii="Palatino" w:hAnsi="Palatino" w:hint="eastAsia"/>
+          <w:rFonts w:ascii="Palatino" w:hAnsi="Palatino"/>
+          <w:sz w:val="28"/>
+          <w:szCs w:val="28"/>
+        </w:rPr>
+      </w:pPr>
+    </w:p>
+    <w:p>
+      <w:pPr>
+        <w:rPr>
+          <w:rFonts w:ascii="Palatino" w:hAnsi="Palatino"/>
+          <w:sz w:val="28"/>
+          <w:szCs w:val="28"/>
+        </w:rPr>
+      </w:pPr>
+    </w:p>
+    <w:p>
+      <w:pPr>
+        <w:rPr>
+          <w:rFonts w:ascii="Palatino" w:hAnsi="Palatino"/>
           <w:sz w:val="28"/>
           <w:szCs w:val="28"/>
         </w:rPr>
@@ -8439,7 +10476,51 @@
           <w:sz w:val="19"/>
           <w:szCs w:val="19"/>
         </w:rPr>
-        <w:t xml:space="preserve">Thank you for your final reports so far. Please don't forget to make your code available on github or bit bucket or any other online source control and send me the link. Please include the final report as a PDF in  the source control and images of the user interface. Also include the following statistics. </w:t>
+        <w:t xml:space="preserve">Thank you for your final reports so far. Please don't forget to make your code available on </w:t>
+      </w:r>
+      <w:proofErr w:type="spellStart"/>
+      <w:r>
+        <w:rPr>
+          <w:rFonts w:ascii="Helvetica Neue" w:eastAsia="Times New Roman" w:hAnsi="Helvetica Neue" w:cs="Times New Roman"/>
+          <w:color w:val="333333"/>
+          <w:kern w:val="0"/>
+          <w:sz w:val="19"/>
+          <w:szCs w:val="19"/>
+        </w:rPr>
+        <w:t>github</w:t>
+      </w:r>
+      <w:proofErr w:type="spellEnd"/>
+      <w:r>
+        <w:rPr>
+          <w:rFonts w:ascii="Helvetica Neue" w:eastAsia="Times New Roman" w:hAnsi="Helvetica Neue" w:cs="Times New Roman"/>
+          <w:color w:val="333333"/>
+          <w:kern w:val="0"/>
+          <w:sz w:val="19"/>
+          <w:szCs w:val="19"/>
+        </w:rPr>
+        <w:t xml:space="preserve"> or bit bucket or any other online source control and send me the link. Please include the final report as a PDF </w:t>
+      </w:r>
+      <w:proofErr w:type="gramStart"/>
+      <w:r>
+        <w:rPr>
+          <w:rFonts w:ascii="Helvetica Neue" w:eastAsia="Times New Roman" w:hAnsi="Helvetica Neue" w:cs="Times New Roman"/>
+          <w:color w:val="333333"/>
+          <w:kern w:val="0"/>
+          <w:sz w:val="19"/>
+          <w:szCs w:val="19"/>
+        </w:rPr>
+        <w:t>in  the</w:t>
+      </w:r>
+      <w:proofErr w:type="gramEnd"/>
+      <w:r>
+        <w:rPr>
+          <w:rFonts w:ascii="Helvetica Neue" w:eastAsia="Times New Roman" w:hAnsi="Helvetica Neue" w:cs="Times New Roman"/>
+          <w:color w:val="333333"/>
+          <w:kern w:val="0"/>
+          <w:sz w:val="19"/>
+          <w:szCs w:val="19"/>
+        </w:rPr>
+        <w:t xml:space="preserve"> source control and images of the user interface. Also include the following statistics. </w:t>
       </w:r>
     </w:p>
     <w:p>
@@ -8531,7 +10612,7 @@
         <w:spacing w:line="195" w:lineRule="atLeast"/>
         <w:jc w:val="left"/>
         <w:rPr>
-          <w:rFonts w:ascii="Helvetica Neue" w:eastAsia="Times New Roman" w:hAnsi="Helvetica Neue" w:cs="Times New Roman" w:hint="eastAsia"/>
+          <w:rFonts w:ascii="Helvetica Neue" w:eastAsia="Times New Roman" w:hAnsi="Helvetica Neue" w:cs="Times New Roman"/>
           <w:b/>
           <w:strike/>
           <w:color w:val="333333"/>
@@ -8620,7 +10701,7 @@
         <w:spacing w:line="195" w:lineRule="atLeast"/>
         <w:jc w:val="left"/>
         <w:rPr>
-          <w:rFonts w:ascii="Helvetica Neue" w:eastAsia="Times New Roman" w:hAnsi="Helvetica Neue" w:cs="Times New Roman" w:hint="eastAsia"/>
+          <w:rFonts w:ascii="Helvetica Neue" w:eastAsia="Times New Roman" w:hAnsi="Helvetica Neue" w:cs="Times New Roman"/>
           <w:b/>
           <w:strike/>
           <w:color w:val="333333"/>
@@ -8661,7 +10742,7 @@
         <w:spacing w:line="195" w:lineRule="atLeast"/>
         <w:jc w:val="left"/>
         <w:rPr>
-          <w:rFonts w:ascii="Helvetica Neue" w:eastAsia="Times New Roman" w:hAnsi="Helvetica Neue" w:cs="Times New Roman" w:hint="eastAsia"/>
+          <w:rFonts w:ascii="Helvetica Neue" w:eastAsia="Times New Roman" w:hAnsi="Helvetica Neue" w:cs="Times New Roman"/>
           <w:b/>
           <w:color w:val="333333"/>
           <w:kern w:val="0"/>
@@ -8680,6 +10761,7 @@
         </w:rPr>
         <w:t xml:space="preserve">- </w:t>
       </w:r>
+      <w:proofErr w:type="gramStart"/>
       <w:r>
         <w:rPr>
           <w:rFonts w:ascii="Helvetica Neue" w:eastAsia="Times New Roman" w:hAnsi="Helvetica Neue" w:cs="Times New Roman"/>
@@ -8689,7 +10771,19 @@
           <w:sz w:val="19"/>
           <w:szCs w:val="19"/>
         </w:rPr>
-        <w:t xml:space="preserve">technology stack, </w:t>
+        <w:t>technology</w:t>
+      </w:r>
+      <w:proofErr w:type="gramEnd"/>
+      <w:r>
+        <w:rPr>
+          <w:rFonts w:ascii="Helvetica Neue" w:eastAsia="Times New Roman" w:hAnsi="Helvetica Neue" w:cs="Times New Roman"/>
+          <w:b/>
+          <w:color w:val="333333"/>
+          <w:kern w:val="0"/>
+          <w:sz w:val="19"/>
+          <w:szCs w:val="19"/>
+        </w:rPr>
+        <w:t xml:space="preserve"> stack, </w:t>
       </w:r>
     </w:p>
     <w:p>
@@ -8770,19 +10864,20 @@
           <w:sz w:val="19"/>
           <w:szCs w:val="19"/>
         </w:rPr>
-        <w:t xml:space="preserve">Please provide the statistics, source, final report as a PDF, in a source control </w:t>
-      </w:r>
+        <w:t xml:space="preserve">Please provide the statistics, source, </w:t>
+      </w:r>
+      <w:proofErr w:type="gramStart"/>
       <w:r>
         <w:rPr>
           <w:rFonts w:ascii="Helvetica Neue" w:eastAsia="Times New Roman" w:hAnsi="Helvetica Neue" w:cs="Times New Roman"/>
-          <w:b/>
           <w:color w:val="333333"/>
           <w:kern w:val="0"/>
           <w:sz w:val="19"/>
           <w:szCs w:val="19"/>
         </w:rPr>
-        <w:t xml:space="preserve">by this Friday. </w:t>
-      </w:r>
+        <w:t>final</w:t>
+      </w:r>
+      <w:proofErr w:type="gramEnd"/>
       <w:r>
         <w:rPr>
           <w:rFonts w:ascii="Helvetica Neue" w:eastAsia="Times New Roman" w:hAnsi="Helvetica Neue" w:cs="Times New Roman"/>
@@ -8791,6 +10886,27 @@
           <w:sz w:val="19"/>
           <w:szCs w:val="19"/>
         </w:rPr>
+        <w:t xml:space="preserve"> report as a PDF, in a source control </w:t>
+      </w:r>
+      <w:r>
+        <w:rPr>
+          <w:rFonts w:ascii="Helvetica Neue" w:eastAsia="Times New Roman" w:hAnsi="Helvetica Neue" w:cs="Times New Roman"/>
+          <w:b/>
+          <w:color w:val="333333"/>
+          <w:kern w:val="0"/>
+          <w:sz w:val="19"/>
+          <w:szCs w:val="19"/>
+        </w:rPr>
+        <w:t xml:space="preserve">by this Friday. </w:t>
+      </w:r>
+      <w:r>
+        <w:rPr>
+          <w:rFonts w:ascii="Helvetica Neue" w:eastAsia="Times New Roman" w:hAnsi="Helvetica Neue" w:cs="Times New Roman"/>
+          <w:color w:val="333333"/>
+          <w:kern w:val="0"/>
+          <w:sz w:val="19"/>
+          <w:szCs w:val="19"/>
+        </w:rPr>
         <w:t>Do not include libraries, JAR files, compiled objects, or project or configuration files, only source code. I'll grade everything this weekend.</w:t>
       </w:r>
     </w:p>
@@ -8804,7 +10920,7 @@
     <w:p>
       <w:pPr>
         <w:rPr>
-          <w:rFonts w:ascii="Palatino" w:hAnsi="Palatino" w:hint="eastAsia"/>
+          <w:rFonts w:ascii="Palatino" w:hAnsi="Palatino"/>
         </w:rPr>
       </w:pPr>
     </w:p>
@@ -8846,10 +10962,17 @@
       </w:hyperlink>
       <w:r>
         <w:br/>
+      </w:r>
+      <w:proofErr w:type="spellStart"/>
+      <w:r>
         <w:t>S</w:t>
       </w:r>
       <w:r>
-        <w:t xml:space="preserve">implyhired: </w:t>
+        <w:t>implyhired</w:t>
+      </w:r>
+      <w:proofErr w:type="spellEnd"/>
+      <w:r>
+        <w:t xml:space="preserve">: </w:t>
       </w:r>
       <w:hyperlink r:id="rId22" w:history="1">
         <w:r>
@@ -8901,7 +11024,7 @@
     <w:p>
       <w:pPr>
         <w:rPr>
-          <w:rFonts w:ascii="Palatino" w:hAnsi="Palatino" w:hint="eastAsia"/>
+          <w:rFonts w:ascii="Palatino" w:hAnsi="Palatino"/>
         </w:rPr>
       </w:pPr>
     </w:p>
@@ -10961,7 +13084,7 @@
 </file>
 
 <file path=customXml/itemProps1.xml><?xml version="1.0" encoding="utf-8"?>
-<ds:datastoreItem xmlns:ds="http://schemas.openxmlformats.org/officeDocument/2006/customXml" ds:itemID="{E6CA765B-8B95-E144-98CE-7A7C262C7D39}">
+<ds:datastoreItem xmlns:ds="http://schemas.openxmlformats.org/officeDocument/2006/customXml" ds:itemID="{EDD4AABA-91A7-DE48-AAE0-1F2C2BF74DE8}">
   <ds:schemaRefs>
     <ds:schemaRef ds:uri="http://schemas.openxmlformats.org/officeDocument/2006/bibliography"/>
   </ds:schemaRefs>

</xml_diff>